<commit_message>
New Version of test plan uploaded
</commit_message>
<xml_diff>
--- a/Foodies_Sys_TestPlan/Test_PlanV1.0.docx
+++ b/Foodies_Sys_TestPlan/Test_PlanV1.0.docx
@@ -295,7 +295,16 @@
                                         <w:sz w:val="28"/>
                                         <w:szCs w:val="28"/>
                                       </w:rPr>
-                                      <w:t>January 5, 2019</w:t>
+                                      <w:t>01/05/</w:t>
+                                    </w:r>
+                                    <w:r>
+                                      <w:rPr>
+                                        <w:caps/>
+                                        <w:color w:val="5B9BD5" w:themeColor="accent1"/>
+                                        <w:sz w:val="28"/>
+                                        <w:szCs w:val="28"/>
+                                      </w:rPr>
+                                      <w:t>2019</w:t>
                                     </w:r>
                                   </w:p>
                                 </w:sdtContent>
@@ -407,7 +416,16 @@
                                   <w:sz w:val="28"/>
                                   <w:szCs w:val="28"/>
                                 </w:rPr>
-                                <w:t>January 5, 2019</w:t>
+                                <w:t>01/05/</w:t>
+                              </w:r>
+                              <w:r>
+                                <w:rPr>
+                                  <w:caps/>
+                                  <w:color w:val="5B9BD5" w:themeColor="accent1"/>
+                                  <w:sz w:val="28"/>
+                                  <w:szCs w:val="28"/>
+                                </w:rPr>
+                                <w:t>2019</w:t>
                               </w:r>
                             </w:p>
                           </w:sdtContent>
@@ -560,8 +578,8 @@
     </w:p>
     <w:tbl>
       <w:tblPr>
-        <w:tblW w:w="8640" w:type="dxa"/>
-        <w:tblInd w:w="648" w:type="dxa"/>
+        <w:tblW w:w="8933" w:type="dxa"/>
+        <w:tblInd w:w="355" w:type="dxa"/>
         <w:tblBorders>
           <w:top w:val="single" w:sz="4" w:space="0" w:color="auto"/>
           <w:left w:val="single" w:sz="4" w:space="0" w:color="auto"/>
@@ -573,7 +591,7 @@
         <w:tblLook w:val="0000" w:firstRow="0" w:lastRow="0" w:firstColumn="0" w:lastColumn="0" w:noHBand="0" w:noVBand="0"/>
       </w:tblPr>
       <w:tblGrid>
-        <w:gridCol w:w="1440"/>
+        <w:gridCol w:w="1733"/>
         <w:gridCol w:w="1620"/>
         <w:gridCol w:w="3790"/>
         <w:gridCol w:w="1790"/>
@@ -581,7 +599,7 @@
       <w:tr>
         <w:tc>
           <w:tcPr>
-            <w:tcW w:w="1440" w:type="dxa"/>
+            <w:tcW w:w="1733" w:type="dxa"/>
             <w:tcBorders>
               <w:top w:val="single" w:sz="4" w:space="0" w:color="auto"/>
               <w:left w:val="single" w:sz="4" w:space="0" w:color="auto"/>
@@ -689,7 +707,7 @@
       <w:tr>
         <w:tc>
           <w:tcPr>
-            <w:tcW w:w="1440" w:type="dxa"/>
+            <w:tcW w:w="1733" w:type="dxa"/>
             <w:tcBorders>
               <w:top w:val="single" w:sz="4" w:space="0" w:color="auto"/>
               <w:left w:val="single" w:sz="4" w:space="0" w:color="auto"/>
@@ -771,7 +789,7 @@
       <w:tr>
         <w:tc>
           <w:tcPr>
-            <w:tcW w:w="1440" w:type="dxa"/>
+            <w:tcW w:w="1733" w:type="dxa"/>
             <w:tcBorders>
               <w:top w:val="single" w:sz="4" w:space="0" w:color="auto"/>
               <w:left w:val="single" w:sz="4" w:space="0" w:color="auto"/>
@@ -837,7 +855,7 @@
       <w:tr>
         <w:tc>
           <w:tcPr>
-            <w:tcW w:w="1440" w:type="dxa"/>
+            <w:tcW w:w="1733" w:type="dxa"/>
             <w:tcBorders>
               <w:top w:val="single" w:sz="4" w:space="0" w:color="auto"/>
               <w:left w:val="single" w:sz="4" w:space="0" w:color="auto"/>
@@ -903,7 +921,7 @@
       <w:tr>
         <w:tc>
           <w:tcPr>
-            <w:tcW w:w="1440" w:type="dxa"/>
+            <w:tcW w:w="1733" w:type="dxa"/>
             <w:tcBorders>
               <w:top w:val="single" w:sz="4" w:space="0" w:color="auto"/>
               <w:left w:val="single" w:sz="4" w:space="0" w:color="auto"/>
@@ -969,7 +987,7 @@
       <w:tr>
         <w:tc>
           <w:tcPr>
-            <w:tcW w:w="1440" w:type="dxa"/>
+            <w:tcW w:w="1733" w:type="dxa"/>
             <w:tcBorders>
               <w:top w:val="single" w:sz="4" w:space="0" w:color="auto"/>
               <w:left w:val="single" w:sz="4" w:space="0" w:color="auto"/>
@@ -1035,7 +1053,7 @@
       <w:tr>
         <w:tc>
           <w:tcPr>
-            <w:tcW w:w="1440" w:type="dxa"/>
+            <w:tcW w:w="1733" w:type="dxa"/>
             <w:tcBorders>
               <w:top w:val="single" w:sz="4" w:space="0" w:color="auto"/>
               <w:left w:val="single" w:sz="4" w:space="0" w:color="auto"/>
@@ -1118,7 +1136,7 @@
           <w:szCs w:val="28"/>
         </w:rPr>
       </w:pPr>
-      <w:bookmarkStart w:id="0" w:name="_Toc7737136"/>
+      <w:bookmarkStart w:id="0" w:name="_Toc7816146"/>
       <w:r>
         <w:rPr>
           <w:rFonts w:ascii="Times New Roman" w:hAnsi="Times New Roman"/>
@@ -1384,674 +1402,6 @@
     <w:p/>
     <w:p/>
     <w:p/>
-    <w:p/>
-    <w:p>
-      <w:pPr>
-        <w:pStyle w:val="Heading1"/>
-        <w:numPr>
-          <w:ilvl w:val="0"/>
-          <w:numId w:val="1"/>
-        </w:numPr>
-        <w:rPr>
-          <w:color w:val="002060"/>
-          <w:sz w:val="40"/>
-          <w:szCs w:val="40"/>
-        </w:rPr>
-      </w:pPr>
-      <w:bookmarkStart w:id="2" w:name="_Toc7737137"/>
-      <w:r>
-        <w:rPr>
-          <w:color w:val="002060"/>
-          <w:sz w:val="40"/>
-          <w:szCs w:val="40"/>
-        </w:rPr>
-        <w:t>Introduction</w:t>
-      </w:r>
-      <w:bookmarkEnd w:id="2"/>
-    </w:p>
-    <w:p>
-      <w:pPr>
-        <w:pStyle w:val="Heading2"/>
-      </w:pPr>
-      <w:bookmarkStart w:id="3" w:name="_Toc7737138"/>
-      <w:r>
-        <w:t xml:space="preserve">1.1 </w:t>
-      </w:r>
-      <w:r>
-        <w:t>Document Purpose</w:t>
-      </w:r>
-      <w:bookmarkEnd w:id="3"/>
-    </w:p>
-    <w:p>
-      <w:pPr>
-        <w:rPr>
-          <w:sz w:val="26"/>
-          <w:szCs w:val="26"/>
-        </w:rPr>
-      </w:pPr>
-      <w:r>
-        <w:rPr>
-          <w:sz w:val="26"/>
-          <w:szCs w:val="26"/>
-        </w:rPr>
-        <w:t xml:space="preserve">This test plan describes </w:t>
-      </w:r>
-      <w:r>
-        <w:rPr>
-          <w:sz w:val="26"/>
-          <w:szCs w:val="26"/>
-        </w:rPr>
-        <w:t>verification and validation strategy for requirements of Foodies website. The document introduces:</w:t>
-      </w:r>
-    </w:p>
-    <w:p>
-      <w:pPr>
-        <w:ind w:left="480"/>
-        <w:rPr>
-          <w:sz w:val="26"/>
-          <w:szCs w:val="26"/>
-        </w:rPr>
-      </w:pPr>
-      <w:r>
-        <w:rPr>
-          <w:sz w:val="26"/>
-          <w:szCs w:val="26"/>
-        </w:rPr>
-        <w:sym w:font="Symbol" w:char="F0B7"/>
-      </w:r>
-      <w:r>
-        <w:rPr>
-          <w:sz w:val="26"/>
-          <w:szCs w:val="26"/>
-        </w:rPr>
-        <w:t xml:space="preserve"> </w:t>
-      </w:r>
-      <w:r>
-        <w:rPr>
-          <w:b/>
-          <w:bCs/>
-          <w:sz w:val="26"/>
-          <w:szCs w:val="26"/>
-        </w:rPr>
-        <w:t>Test Strategy</w:t>
-      </w:r>
-      <w:r>
-        <w:rPr>
-          <w:sz w:val="26"/>
-          <w:szCs w:val="26"/>
-        </w:rPr>
-        <w:t xml:space="preserve">: rules the test will be based on, including the givens of the project (e.g.: start / end dates, objectives, assumptions); description of the process to set up a valid test (e.g.: entry / exit criteria, creation of test cases, specific tasks to perform, scheduling, data strategy). </w:t>
-      </w:r>
-    </w:p>
-    <w:p>
-      <w:pPr>
-        <w:ind w:left="480"/>
-        <w:rPr>
-          <w:sz w:val="26"/>
-          <w:szCs w:val="26"/>
-        </w:rPr>
-      </w:pPr>
-      <w:r>
-        <w:rPr>
-          <w:sz w:val="26"/>
-          <w:szCs w:val="26"/>
-        </w:rPr>
-        <w:sym w:font="Symbol" w:char="F0B7"/>
-      </w:r>
-      <w:r>
-        <w:rPr>
-          <w:sz w:val="26"/>
-          <w:szCs w:val="26"/>
-        </w:rPr>
-        <w:t xml:space="preserve"> </w:t>
-      </w:r>
-      <w:r>
-        <w:rPr>
-          <w:b/>
-          <w:bCs/>
-          <w:sz w:val="26"/>
-          <w:szCs w:val="26"/>
-        </w:rPr>
-        <w:t>Execution Strategy</w:t>
-      </w:r>
-      <w:r>
-        <w:rPr>
-          <w:sz w:val="26"/>
-          <w:szCs w:val="26"/>
-        </w:rPr>
-        <w:t xml:space="preserve">: describes how the test will be performed and process to identify and report defects, and to fix and implement fixes. </w:t>
-      </w:r>
-    </w:p>
-    <w:p>
-      <w:pPr>
-        <w:pStyle w:val="Heading2"/>
-        <w:rPr>
-          <w:sz w:val="26"/>
-        </w:rPr>
-      </w:pPr>
-      <w:bookmarkStart w:id="4" w:name="_Toc7737139"/>
-      <w:r>
-        <w:rPr>
-          <w:sz w:val="26"/>
-        </w:rPr>
-        <w:t xml:space="preserve">1.2 </w:t>
-      </w:r>
-      <w:r>
-        <w:t>Project Overview</w:t>
-      </w:r>
-      <w:bookmarkEnd w:id="4"/>
-    </w:p>
-    <w:p>
-      <w:pPr>
-        <w:rPr>
-          <w:sz w:val="26"/>
-          <w:szCs w:val="26"/>
-        </w:rPr>
-      </w:pPr>
-      <w:r>
-        <w:rPr>
-          <w:b/>
-          <w:bCs/>
-          <w:sz w:val="26"/>
-          <w:szCs w:val="26"/>
-        </w:rPr>
-        <w:t>Foodies</w:t>
-      </w:r>
-      <w:r>
-        <w:rPr>
-          <w:sz w:val="26"/>
-          <w:szCs w:val="26"/>
-        </w:rPr>
-        <w:t xml:space="preserve"> is a web app that will provide a good source of the nearby restaurants so the users can </w:t>
-      </w:r>
-      <w:r>
-        <w:rPr>
-          <w:sz w:val="26"/>
-          <w:szCs w:val="26"/>
-        </w:rPr>
-        <w:t>discover</w:t>
-      </w:r>
-      <w:r>
-        <w:rPr>
-          <w:sz w:val="26"/>
-          <w:szCs w:val="26"/>
-        </w:rPr>
-        <w:t xml:space="preserve">, browse all the restaurants near him or perform a keyword search and </w:t>
-      </w:r>
-      <w:r>
-        <w:rPr>
-          <w:sz w:val="26"/>
-          <w:szCs w:val="26"/>
-        </w:rPr>
-        <w:t>order their food</w:t>
-      </w:r>
-      <w:r>
-        <w:rPr>
-          <w:sz w:val="26"/>
-          <w:szCs w:val="26"/>
-        </w:rPr>
-        <w:t xml:space="preserve"> from mouthwatering photo-driven menus</w:t>
-      </w:r>
-      <w:r>
-        <w:rPr>
-          <w:sz w:val="26"/>
-          <w:szCs w:val="26"/>
-        </w:rPr>
-        <w:t>.</w:t>
-      </w:r>
-    </w:p>
-    <w:p>
-      <w:pPr>
-        <w:ind w:left="480"/>
-      </w:pPr>
-    </w:p>
-    <w:p>
-      <w:pPr>
-        <w:pStyle w:val="Heading2"/>
-      </w:pPr>
-      <w:bookmarkStart w:id="5" w:name="_Toc7737140"/>
-      <w:r>
-        <w:rPr>
-          <w:sz w:val="26"/>
-        </w:rPr>
-        <w:t xml:space="preserve">1.3 </w:t>
-      </w:r>
-      <w:r>
-        <w:t>Audience</w:t>
-      </w:r>
-      <w:bookmarkEnd w:id="5"/>
-      <w:r>
-        <w:t xml:space="preserve"> </w:t>
-      </w:r>
-    </w:p>
-    <w:p>
-      <w:pPr>
-        <w:pStyle w:val="ListParagraph"/>
-        <w:numPr>
-          <w:ilvl w:val="0"/>
-          <w:numId w:val="7"/>
-        </w:numPr>
-        <w:rPr>
-          <w:sz w:val="26"/>
-          <w:szCs w:val="26"/>
-        </w:rPr>
-      </w:pPr>
-      <w:r>
-        <w:rPr>
-          <w:b/>
-          <w:bCs/>
-          <w:sz w:val="26"/>
-          <w:szCs w:val="26"/>
-        </w:rPr>
-        <w:t>Project team members</w:t>
-      </w:r>
-      <w:r>
-        <w:rPr>
-          <w:sz w:val="26"/>
-          <w:szCs w:val="26"/>
-        </w:rPr>
-        <w:t xml:space="preserve"> perform tasks specified in this document, and provide input and recommendations on this document.</w:t>
-      </w:r>
-    </w:p>
-    <w:p>
-      <w:pPr>
-        <w:pStyle w:val="ListParagraph"/>
-        <w:numPr>
-          <w:ilvl w:val="0"/>
-          <w:numId w:val="7"/>
-        </w:numPr>
-        <w:rPr>
-          <w:sz w:val="26"/>
-          <w:szCs w:val="26"/>
-        </w:rPr>
-      </w:pPr>
-      <w:r>
-        <w:rPr>
-          <w:b/>
-          <w:bCs/>
-          <w:sz w:val="26"/>
-          <w:szCs w:val="26"/>
-        </w:rPr>
-        <w:t>Technical Team</w:t>
-      </w:r>
-      <w:r>
-        <w:rPr>
-          <w:sz w:val="26"/>
-          <w:szCs w:val="26"/>
-        </w:rPr>
-        <w:t xml:space="preserve"> ensures that the test plan and deliverables are in line with the design, provides the environment for testing and follows </w:t>
-      </w:r>
-      <w:r>
-        <w:rPr>
-          <w:sz w:val="26"/>
-          <w:szCs w:val="26"/>
-        </w:rPr>
-        <w:t>the</w:t>
-      </w:r>
-      <w:r>
-        <w:rPr>
-          <w:sz w:val="26"/>
-          <w:szCs w:val="26"/>
-        </w:rPr>
-        <w:t xml:space="preserve"> procedures related to the fixes of defects.</w:t>
-      </w:r>
-    </w:p>
-    <w:p>
-      <w:pPr>
-        <w:pStyle w:val="ListParagraph"/>
-        <w:numPr>
-          <w:ilvl w:val="0"/>
-          <w:numId w:val="7"/>
-        </w:numPr>
-        <w:rPr>
-          <w:sz w:val="26"/>
-          <w:szCs w:val="26"/>
-        </w:rPr>
-      </w:pPr>
-      <w:r>
-        <w:rPr>
-          <w:b/>
-          <w:bCs/>
-          <w:sz w:val="26"/>
-          <w:szCs w:val="26"/>
-        </w:rPr>
-        <w:t xml:space="preserve">Project Manager </w:t>
-      </w:r>
-      <w:r>
-        <w:rPr>
-          <w:sz w:val="26"/>
-          <w:szCs w:val="26"/>
-        </w:rPr>
-        <w:t>p</w:t>
-      </w:r>
-      <w:r>
-        <w:rPr>
-          <w:sz w:val="26"/>
-          <w:szCs w:val="26"/>
-        </w:rPr>
-        <w:t>lans for the testing activities in the overall project schedule, reviews the document</w:t>
-      </w:r>
-      <w:r>
-        <w:rPr>
-          <w:sz w:val="26"/>
-          <w:szCs w:val="26"/>
-        </w:rPr>
-        <w:t>s</w:t>
-      </w:r>
-      <w:r>
-        <w:rPr>
-          <w:sz w:val="26"/>
-          <w:szCs w:val="26"/>
-        </w:rPr>
-        <w:t>, tracks the performance of the test according to the task here</w:t>
-      </w:r>
-      <w:r>
-        <w:rPr>
-          <w:sz w:val="26"/>
-          <w:szCs w:val="26"/>
-        </w:rPr>
-        <w:t xml:space="preserve"> </w:t>
-      </w:r>
-      <w:r>
-        <w:rPr>
-          <w:sz w:val="26"/>
-          <w:szCs w:val="26"/>
-        </w:rPr>
-        <w:t>in specified, approves the document and is accountable for the results</w:t>
-      </w:r>
-      <w:r>
-        <w:rPr>
-          <w:sz w:val="26"/>
-          <w:szCs w:val="26"/>
-        </w:rPr>
-        <w:t>.</w:t>
-      </w:r>
-    </w:p>
-    <w:p>
-      <w:pPr>
-        <w:pStyle w:val="ListParagraph"/>
-        <w:numPr>
-          <w:ilvl w:val="0"/>
-          <w:numId w:val="7"/>
-        </w:numPr>
-        <w:rPr>
-          <w:sz w:val="26"/>
-          <w:szCs w:val="26"/>
-        </w:rPr>
-      </w:pPr>
-      <w:r>
-        <w:rPr>
-          <w:b/>
-          <w:bCs/>
-          <w:sz w:val="26"/>
-          <w:szCs w:val="26"/>
-        </w:rPr>
-        <w:t>The stakeholders’ representatives</w:t>
-      </w:r>
-      <w:r>
-        <w:rPr>
-          <w:sz w:val="26"/>
-          <w:szCs w:val="26"/>
-        </w:rPr>
-        <w:t xml:space="preserve"> and participants may take part in the </w:t>
-      </w:r>
-      <w:r>
-        <w:rPr>
-          <w:color w:val="FF0000"/>
-          <w:sz w:val="26"/>
-          <w:szCs w:val="26"/>
-        </w:rPr>
-        <w:t xml:space="preserve">UAT </w:t>
-      </w:r>
-      <w:r>
-        <w:rPr>
-          <w:sz w:val="26"/>
-          <w:szCs w:val="26"/>
-        </w:rPr>
-        <w:t>test to ensure the business is aligned with the results of the test.</w:t>
-      </w:r>
-    </w:p>
-    <w:p>
-      <w:pPr>
-        <w:rPr>
-          <w:sz w:val="26"/>
-          <w:szCs w:val="26"/>
-        </w:rPr>
-      </w:pPr>
-    </w:p>
-    <w:p>
-      <w:pPr>
-        <w:pStyle w:val="Heading2"/>
-      </w:pPr>
-      <w:bookmarkStart w:id="6" w:name="_Toc7737141"/>
-      <w:r>
-        <w:rPr>
-          <w:sz w:val="26"/>
-        </w:rPr>
-        <w:lastRenderedPageBreak/>
-        <w:t xml:space="preserve">1.4 </w:t>
-      </w:r>
-      <w:r>
-        <w:t>Reference Material</w:t>
-      </w:r>
-      <w:bookmarkEnd w:id="6"/>
-    </w:p>
-    <w:p>
-      <w:pPr>
-        <w:pStyle w:val="ListParagraph"/>
-        <w:numPr>
-          <w:ilvl w:val="0"/>
-          <w:numId w:val="39"/>
-        </w:numPr>
-      </w:pPr>
-      <w:r>
-        <w:t>Project Plan.</w:t>
-      </w:r>
-    </w:p>
-    <w:p>
-      <w:pPr>
-        <w:pStyle w:val="ListParagraph"/>
-        <w:numPr>
-          <w:ilvl w:val="0"/>
-          <w:numId w:val="39"/>
-        </w:numPr>
-      </w:pPr>
-      <w:r>
-        <w:t>System Requirement Specification.</w:t>
-      </w:r>
-    </w:p>
-    <w:p>
-      <w:pPr>
-        <w:rPr>
-          <w:sz w:val="26"/>
-          <w:szCs w:val="26"/>
-        </w:rPr>
-      </w:pPr>
-    </w:p>
-    <w:p>
-      <w:pPr>
-        <w:rPr>
-          <w:sz w:val="26"/>
-          <w:szCs w:val="26"/>
-        </w:rPr>
-      </w:pPr>
-    </w:p>
-    <w:p>
-      <w:pPr>
-        <w:rPr>
-          <w:sz w:val="26"/>
-          <w:szCs w:val="26"/>
-        </w:rPr>
-      </w:pPr>
-    </w:p>
-    <w:p>
-      <w:pPr>
-        <w:rPr>
-          <w:sz w:val="26"/>
-          <w:szCs w:val="26"/>
-        </w:rPr>
-      </w:pPr>
-    </w:p>
-    <w:p>
-      <w:pPr>
-        <w:rPr>
-          <w:sz w:val="26"/>
-          <w:szCs w:val="26"/>
-        </w:rPr>
-      </w:pPr>
-    </w:p>
-    <w:p>
-      <w:pPr>
-        <w:rPr>
-          <w:sz w:val="26"/>
-          <w:szCs w:val="26"/>
-        </w:rPr>
-      </w:pPr>
-    </w:p>
-    <w:p>
-      <w:pPr>
-        <w:rPr>
-          <w:sz w:val="26"/>
-          <w:szCs w:val="26"/>
-        </w:rPr>
-      </w:pPr>
-    </w:p>
-    <w:p>
-      <w:pPr>
-        <w:rPr>
-          <w:sz w:val="26"/>
-          <w:szCs w:val="26"/>
-        </w:rPr>
-      </w:pPr>
-    </w:p>
-    <w:p>
-      <w:pPr>
-        <w:rPr>
-          <w:sz w:val="26"/>
-          <w:szCs w:val="26"/>
-        </w:rPr>
-      </w:pPr>
-    </w:p>
-    <w:p>
-      <w:pPr>
-        <w:rPr>
-          <w:sz w:val="26"/>
-          <w:szCs w:val="26"/>
-        </w:rPr>
-      </w:pPr>
-    </w:p>
-    <w:p>
-      <w:pPr>
-        <w:rPr>
-          <w:sz w:val="26"/>
-          <w:szCs w:val="26"/>
-        </w:rPr>
-      </w:pPr>
-    </w:p>
-    <w:p>
-      <w:pPr>
-        <w:rPr>
-          <w:sz w:val="26"/>
-          <w:szCs w:val="26"/>
-        </w:rPr>
-      </w:pPr>
-    </w:p>
-    <w:p>
-      <w:pPr>
-        <w:rPr>
-          <w:sz w:val="26"/>
-          <w:szCs w:val="26"/>
-        </w:rPr>
-      </w:pPr>
-    </w:p>
-    <w:p>
-      <w:pPr>
-        <w:rPr>
-          <w:sz w:val="26"/>
-          <w:szCs w:val="26"/>
-        </w:rPr>
-      </w:pPr>
-    </w:p>
-    <w:p>
-      <w:pPr>
-        <w:rPr>
-          <w:sz w:val="26"/>
-          <w:szCs w:val="26"/>
-        </w:rPr>
-      </w:pPr>
-    </w:p>
-    <w:p>
-      <w:pPr>
-        <w:rPr>
-          <w:sz w:val="26"/>
-          <w:szCs w:val="26"/>
-        </w:rPr>
-      </w:pPr>
-    </w:p>
-    <w:p>
-      <w:pPr>
-        <w:rPr>
-          <w:sz w:val="26"/>
-          <w:szCs w:val="26"/>
-        </w:rPr>
-      </w:pPr>
-    </w:p>
-    <w:p>
-      <w:pPr>
-        <w:rPr>
-          <w:sz w:val="26"/>
-          <w:szCs w:val="26"/>
-        </w:rPr>
-      </w:pPr>
-    </w:p>
-    <w:p>
-      <w:pPr>
-        <w:rPr>
-          <w:sz w:val="26"/>
-          <w:szCs w:val="26"/>
-        </w:rPr>
-      </w:pPr>
-    </w:p>
-    <w:p>
-      <w:pPr>
-        <w:rPr>
-          <w:sz w:val="26"/>
-          <w:szCs w:val="26"/>
-        </w:rPr>
-      </w:pPr>
-    </w:p>
-    <w:p>
-      <w:pPr>
-        <w:rPr>
-          <w:sz w:val="26"/>
-          <w:szCs w:val="26"/>
-        </w:rPr>
-      </w:pPr>
-    </w:p>
-    <w:p>
-      <w:pPr>
-        <w:rPr>
-          <w:sz w:val="26"/>
-          <w:szCs w:val="26"/>
-        </w:rPr>
-      </w:pPr>
-    </w:p>
-    <w:p>
-      <w:pPr>
-        <w:rPr>
-          <w:sz w:val="26"/>
-          <w:szCs w:val="26"/>
-        </w:rPr>
-      </w:pPr>
-    </w:p>
-    <w:p>
-      <w:pPr>
-        <w:rPr>
-          <w:sz w:val="26"/>
-          <w:szCs w:val="26"/>
-        </w:rPr>
-      </w:pPr>
-    </w:p>
     <w:sdt>
       <w:sdtPr>
         <w:id w:val="849061845"/>
@@ -2087,7 +1437,9 @@
               <w:tab w:val="right" w:leader="dot" w:pos="9350"/>
             </w:tabs>
             <w:rPr>
+              <w:rFonts w:asciiTheme="minorHAnsi" w:eastAsiaTheme="minorEastAsia" w:hAnsiTheme="minorHAnsi"/>
               <w:noProof/>
+              <w:sz w:val="22"/>
             </w:rPr>
           </w:pPr>
           <w:r>
@@ -2099,7 +1451,7 @@
           <w:r>
             <w:fldChar w:fldCharType="separate"/>
           </w:r>
-          <w:hyperlink w:anchor="_Toc7737136" w:history="1">
+          <w:hyperlink w:anchor="_Toc7816146" w:history="1">
             <w:r>
               <w:rPr>
                 <w:rStyle w:val="Hyperlink"/>
@@ -2129,7 +1481,7 @@
                 <w:noProof/>
                 <w:webHidden/>
               </w:rPr>
-              <w:instrText xml:space="preserve"> PAGEREF _Toc7737136 \h </w:instrText>
+              <w:instrText xml:space="preserve"> PAGEREF _Toc7816146 \h </w:instrText>
             </w:r>
             <w:r>
               <w:rPr>
@@ -2164,14 +1516,16 @@
           <w:pPr>
             <w:pStyle w:val="TOC1"/>
             <w:tabs>
-              <w:tab w:val="left" w:pos="440"/>
+              <w:tab w:val="left" w:pos="480"/>
               <w:tab w:val="right" w:leader="dot" w:pos="9350"/>
             </w:tabs>
             <w:rPr>
+              <w:rFonts w:asciiTheme="minorHAnsi" w:eastAsiaTheme="minorEastAsia" w:hAnsiTheme="minorHAnsi"/>
               <w:noProof/>
+              <w:sz w:val="22"/>
             </w:rPr>
           </w:pPr>
-          <w:hyperlink w:anchor="_Toc7737137" w:history="1">
+          <w:hyperlink w:anchor="_Toc7816147" w:history="1">
             <w:r>
               <w:rPr>
                 <w:rStyle w:val="Hyperlink"/>
@@ -2181,7 +1535,9 @@
             </w:r>
             <w:r>
               <w:rPr>
-                <w:noProof/>
+                <w:rFonts w:asciiTheme="minorHAnsi" w:eastAsiaTheme="minorEastAsia" w:hAnsiTheme="minorHAnsi"/>
+                <w:noProof/>
+                <w:sz w:val="22"/>
               </w:rPr>
               <w:tab/>
             </w:r>
@@ -2211,7 +1567,7 @@
                 <w:noProof/>
                 <w:webHidden/>
               </w:rPr>
-              <w:instrText xml:space="preserve"> PAGEREF _Toc7737137 \h </w:instrText>
+              <w:instrText xml:space="preserve"> PAGEREF _Toc7816147 \h </w:instrText>
             </w:r>
             <w:r>
               <w:rPr>
@@ -2231,7 +1587,7 @@
                 <w:noProof/>
                 <w:webHidden/>
               </w:rPr>
-              <w:t>2</w:t>
+              <w:t>4</w:t>
             </w:r>
             <w:r>
               <w:rPr>
@@ -2249,10 +1605,12 @@
               <w:tab w:val="right" w:leader="dot" w:pos="9350"/>
             </w:tabs>
             <w:rPr>
+              <w:rFonts w:asciiTheme="minorHAnsi" w:eastAsiaTheme="minorEastAsia" w:hAnsiTheme="minorHAnsi"/>
               <w:noProof/>
+              <w:sz w:val="22"/>
             </w:rPr>
           </w:pPr>
-          <w:hyperlink w:anchor="_Toc7737138" w:history="1">
+          <w:hyperlink w:anchor="_Toc7816148" w:history="1">
             <w:r>
               <w:rPr>
                 <w:rStyle w:val="Hyperlink"/>
@@ -2279,7 +1637,7 @@
                 <w:noProof/>
                 <w:webHidden/>
               </w:rPr>
-              <w:instrText xml:space="preserve"> PAGEREF _Toc7737138 \h </w:instrText>
+              <w:instrText xml:space="preserve"> PAGEREF _Toc7816148 \h </w:instrText>
             </w:r>
             <w:r>
               <w:rPr>
@@ -2299,7 +1657,7 @@
                 <w:noProof/>
                 <w:webHidden/>
               </w:rPr>
-              <w:t>2</w:t>
+              <w:t>4</w:t>
             </w:r>
             <w:r>
               <w:rPr>
@@ -2317,10 +1675,12 @@
               <w:tab w:val="right" w:leader="dot" w:pos="9350"/>
             </w:tabs>
             <w:rPr>
+              <w:rFonts w:asciiTheme="minorHAnsi" w:eastAsiaTheme="minorEastAsia" w:hAnsiTheme="minorHAnsi"/>
               <w:noProof/>
+              <w:sz w:val="22"/>
             </w:rPr>
           </w:pPr>
-          <w:hyperlink w:anchor="_Toc7737139" w:history="1">
+          <w:hyperlink w:anchor="_Toc7816149" w:history="1">
             <w:r>
               <w:rPr>
                 <w:rStyle w:val="Hyperlink"/>
@@ -2347,7 +1707,7 @@
                 <w:noProof/>
                 <w:webHidden/>
               </w:rPr>
-              <w:instrText xml:space="preserve"> PAGEREF _Toc7737139 \h </w:instrText>
+              <w:instrText xml:space="preserve"> PAGEREF _Toc7816149 \h </w:instrText>
             </w:r>
             <w:r>
               <w:rPr>
@@ -2367,7 +1727,7 @@
                 <w:noProof/>
                 <w:webHidden/>
               </w:rPr>
-              <w:t>2</w:t>
+              <w:t>4</w:t>
             </w:r>
             <w:r>
               <w:rPr>
@@ -2385,10 +1745,12 @@
               <w:tab w:val="right" w:leader="dot" w:pos="9350"/>
             </w:tabs>
             <w:rPr>
+              <w:rFonts w:asciiTheme="minorHAnsi" w:eastAsiaTheme="minorEastAsia" w:hAnsiTheme="minorHAnsi"/>
               <w:noProof/>
+              <w:sz w:val="22"/>
             </w:rPr>
           </w:pPr>
-          <w:hyperlink w:anchor="_Toc7737140" w:history="1">
+          <w:hyperlink w:anchor="_Toc7816150" w:history="1">
             <w:r>
               <w:rPr>
                 <w:rStyle w:val="Hyperlink"/>
@@ -2415,7 +1777,7 @@
                 <w:noProof/>
                 <w:webHidden/>
               </w:rPr>
-              <w:instrText xml:space="preserve"> PAGEREF _Toc7737140 \h </w:instrText>
+              <w:instrText xml:space="preserve"> PAGEREF _Toc7816150 \h </w:instrText>
             </w:r>
             <w:r>
               <w:rPr>
@@ -2435,7 +1797,7 @@
                 <w:noProof/>
                 <w:webHidden/>
               </w:rPr>
-              <w:t>2</w:t>
+              <w:t>4</w:t>
             </w:r>
             <w:r>
               <w:rPr>
@@ -2453,10 +1815,12 @@
               <w:tab w:val="right" w:leader="dot" w:pos="9350"/>
             </w:tabs>
             <w:rPr>
+              <w:rFonts w:asciiTheme="minorHAnsi" w:eastAsiaTheme="minorEastAsia" w:hAnsiTheme="minorHAnsi"/>
               <w:noProof/>
+              <w:sz w:val="22"/>
             </w:rPr>
           </w:pPr>
-          <w:hyperlink w:anchor="_Toc7737141" w:history="1">
+          <w:hyperlink w:anchor="_Toc7816151" w:history="1">
             <w:r>
               <w:rPr>
                 <w:rStyle w:val="Hyperlink"/>
@@ -2483,7 +1847,7 @@
                 <w:noProof/>
                 <w:webHidden/>
               </w:rPr>
-              <w:instrText xml:space="preserve"> PAGEREF _Toc7737141 \h </w:instrText>
+              <w:instrText xml:space="preserve"> PAGEREF _Toc7816151 \h </w:instrText>
             </w:r>
             <w:r>
               <w:rPr>
@@ -2503,7 +1867,7 @@
                 <w:noProof/>
                 <w:webHidden/>
               </w:rPr>
-              <w:t>3</w:t>
+              <w:t>4</w:t>
             </w:r>
             <w:r>
               <w:rPr>
@@ -2518,14 +1882,16 @@
           <w:pPr>
             <w:pStyle w:val="TOC1"/>
             <w:tabs>
-              <w:tab w:val="left" w:pos="440"/>
+              <w:tab w:val="left" w:pos="480"/>
               <w:tab w:val="right" w:leader="dot" w:pos="9350"/>
             </w:tabs>
             <w:rPr>
+              <w:rFonts w:asciiTheme="minorHAnsi" w:eastAsiaTheme="minorEastAsia" w:hAnsiTheme="minorHAnsi"/>
               <w:noProof/>
+              <w:sz w:val="22"/>
             </w:rPr>
           </w:pPr>
-          <w:hyperlink w:anchor="_Toc7737142" w:history="1">
+          <w:hyperlink w:anchor="_Toc7816152" w:history="1">
             <w:r>
               <w:rPr>
                 <w:rStyle w:val="Hyperlink"/>
@@ -2535,7 +1901,9 @@
             </w:r>
             <w:r>
               <w:rPr>
-                <w:noProof/>
+                <w:rFonts w:asciiTheme="minorHAnsi" w:eastAsiaTheme="minorEastAsia" w:hAnsiTheme="minorHAnsi"/>
+                <w:noProof/>
+                <w:sz w:val="22"/>
               </w:rPr>
               <w:tab/>
             </w:r>
@@ -2565,7 +1933,7 @@
                 <w:noProof/>
                 <w:webHidden/>
               </w:rPr>
-              <w:instrText xml:space="preserve"> PAGEREF _Toc7737142 \h </w:instrText>
+              <w:instrText xml:space="preserve"> PAGEREF _Toc7816152 \h </w:instrText>
             </w:r>
             <w:r>
               <w:rPr>
@@ -2585,7 +1953,7 @@
                 <w:noProof/>
                 <w:webHidden/>
               </w:rPr>
-              <w:t>6</w:t>
+              <w:t>5</w:t>
             </w:r>
             <w:r>
               <w:rPr>
@@ -2604,10 +1972,12 @@
               <w:tab w:val="right" w:leader="dot" w:pos="9350"/>
             </w:tabs>
             <w:rPr>
+              <w:rFonts w:asciiTheme="minorHAnsi" w:eastAsiaTheme="minorEastAsia" w:hAnsiTheme="minorHAnsi"/>
               <w:noProof/>
+              <w:sz w:val="22"/>
             </w:rPr>
           </w:pPr>
-          <w:hyperlink w:anchor="_Toc7737143" w:history="1">
+          <w:hyperlink w:anchor="_Toc7816153" w:history="1">
             <w:r>
               <w:rPr>
                 <w:rStyle w:val="Hyperlink"/>
@@ -2617,7 +1987,9 @@
             </w:r>
             <w:r>
               <w:rPr>
-                <w:noProof/>
+                <w:rFonts w:asciiTheme="minorHAnsi" w:eastAsiaTheme="minorEastAsia" w:hAnsiTheme="minorHAnsi"/>
+                <w:noProof/>
+                <w:sz w:val="22"/>
               </w:rPr>
               <w:tab/>
             </w:r>
@@ -2647,7 +2019,7 @@
                 <w:noProof/>
                 <w:webHidden/>
               </w:rPr>
-              <w:instrText xml:space="preserve"> PAGEREF _Toc7737143 \h </w:instrText>
+              <w:instrText xml:space="preserve"> PAGEREF _Toc7816153 \h </w:instrText>
             </w:r>
             <w:r>
               <w:rPr>
@@ -2667,7 +2039,7 @@
                 <w:noProof/>
                 <w:webHidden/>
               </w:rPr>
-              <w:t>6</w:t>
+              <w:t>5</w:t>
             </w:r>
             <w:r>
               <w:rPr>
@@ -2686,10 +2058,12 @@
               <w:tab w:val="right" w:leader="dot" w:pos="9350"/>
             </w:tabs>
             <w:rPr>
+              <w:rFonts w:asciiTheme="minorHAnsi" w:eastAsiaTheme="minorEastAsia" w:hAnsiTheme="minorHAnsi"/>
               <w:noProof/>
+              <w:sz w:val="22"/>
             </w:rPr>
           </w:pPr>
-          <w:hyperlink w:anchor="_Toc7737144" w:history="1">
+          <w:hyperlink w:anchor="_Toc7816154" w:history="1">
             <w:r>
               <w:rPr>
                 <w:rStyle w:val="Hyperlink"/>
@@ -2699,7 +2073,9 @@
             </w:r>
             <w:r>
               <w:rPr>
-                <w:noProof/>
+                <w:rFonts w:asciiTheme="minorHAnsi" w:eastAsiaTheme="minorEastAsia" w:hAnsiTheme="minorHAnsi"/>
+                <w:noProof/>
+                <w:sz w:val="22"/>
               </w:rPr>
               <w:tab/>
             </w:r>
@@ -2729,7 +2105,7 @@
                 <w:noProof/>
                 <w:webHidden/>
               </w:rPr>
-              <w:instrText xml:space="preserve"> PAGEREF _Toc7737144 \h </w:instrText>
+              <w:instrText xml:space="preserve"> PAGEREF _Toc7816154 \h </w:instrText>
             </w:r>
             <w:r>
               <w:rPr>
@@ -2749,7 +2125,7 @@
                 <w:noProof/>
                 <w:webHidden/>
               </w:rPr>
-              <w:t>6</w:t>
+              <w:t>5</w:t>
             </w:r>
             <w:r>
               <w:rPr>
@@ -2768,10 +2144,12 @@
               <w:tab w:val="right" w:leader="dot" w:pos="9350"/>
             </w:tabs>
             <w:rPr>
+              <w:rFonts w:asciiTheme="minorHAnsi" w:eastAsiaTheme="minorEastAsia" w:hAnsiTheme="minorHAnsi"/>
               <w:noProof/>
+              <w:sz w:val="22"/>
             </w:rPr>
           </w:pPr>
-          <w:hyperlink w:anchor="_Toc7737145" w:history="1">
+          <w:hyperlink w:anchor="_Toc7816155" w:history="1">
             <w:r>
               <w:rPr>
                 <w:rStyle w:val="Hyperlink"/>
@@ -2781,7 +2159,9 @@
             </w:r>
             <w:r>
               <w:rPr>
-                <w:noProof/>
+                <w:rFonts w:asciiTheme="minorHAnsi" w:eastAsiaTheme="minorEastAsia" w:hAnsiTheme="minorHAnsi"/>
+                <w:noProof/>
+                <w:sz w:val="22"/>
               </w:rPr>
               <w:tab/>
             </w:r>
@@ -2811,7 +2191,7 @@
                 <w:noProof/>
                 <w:webHidden/>
               </w:rPr>
-              <w:instrText xml:space="preserve"> PAGEREF _Toc7737145 \h </w:instrText>
+              <w:instrText xml:space="preserve"> PAGEREF _Toc7816155 \h </w:instrText>
             </w:r>
             <w:r>
               <w:rPr>
@@ -2831,7 +2211,7 @@
                 <w:noProof/>
                 <w:webHidden/>
               </w:rPr>
-              <w:t>7</w:t>
+              <w:t>6</w:t>
             </w:r>
             <w:r>
               <w:rPr>
@@ -2850,10 +2230,12 @@
               <w:tab w:val="right" w:leader="dot" w:pos="9350"/>
             </w:tabs>
             <w:rPr>
+              <w:rFonts w:asciiTheme="minorHAnsi" w:eastAsiaTheme="minorEastAsia" w:hAnsiTheme="minorHAnsi"/>
               <w:noProof/>
+              <w:sz w:val="22"/>
             </w:rPr>
           </w:pPr>
-          <w:hyperlink w:anchor="_Toc7737146" w:history="1">
+          <w:hyperlink w:anchor="_Toc7816156" w:history="1">
             <w:r>
               <w:rPr>
                 <w:rStyle w:val="Hyperlink"/>
@@ -2863,7 +2245,9 @@
             </w:r>
             <w:r>
               <w:rPr>
-                <w:noProof/>
+                <w:rFonts w:asciiTheme="minorHAnsi" w:eastAsiaTheme="minorEastAsia" w:hAnsiTheme="minorHAnsi"/>
+                <w:noProof/>
+                <w:sz w:val="22"/>
               </w:rPr>
               <w:tab/>
             </w:r>
@@ -2893,7 +2277,7 @@
                 <w:noProof/>
                 <w:webHidden/>
               </w:rPr>
-              <w:instrText xml:space="preserve"> PAGEREF _Toc7737146 \h </w:instrText>
+              <w:instrText xml:space="preserve"> PAGEREF _Toc7816156 \h </w:instrText>
             </w:r>
             <w:r>
               <w:rPr>
@@ -2913,7 +2297,7 @@
                 <w:noProof/>
                 <w:webHidden/>
               </w:rPr>
-              <w:t>8</w:t>
+              <w:t>7</w:t>
             </w:r>
             <w:r>
               <w:rPr>
@@ -2932,10 +2316,12 @@
               <w:tab w:val="right" w:leader="dot" w:pos="9350"/>
             </w:tabs>
             <w:rPr>
+              <w:rFonts w:asciiTheme="minorHAnsi" w:eastAsiaTheme="minorEastAsia" w:hAnsiTheme="minorHAnsi"/>
               <w:noProof/>
+              <w:sz w:val="22"/>
             </w:rPr>
           </w:pPr>
-          <w:hyperlink w:anchor="_Toc7737147" w:history="1">
+          <w:hyperlink w:anchor="_Toc7816157" w:history="1">
             <w:r>
               <w:rPr>
                 <w:rStyle w:val="Hyperlink"/>
@@ -2946,7 +2332,9 @@
             </w:r>
             <w:r>
               <w:rPr>
-                <w:noProof/>
+                <w:rFonts w:asciiTheme="minorHAnsi" w:eastAsiaTheme="minorEastAsia" w:hAnsiTheme="minorHAnsi"/>
+                <w:noProof/>
+                <w:sz w:val="22"/>
               </w:rPr>
               <w:tab/>
             </w:r>
@@ -2976,7 +2364,7 @@
                 <w:noProof/>
                 <w:webHidden/>
               </w:rPr>
-              <w:instrText xml:space="preserve"> PAGEREF _Toc7737147 \h </w:instrText>
+              <w:instrText xml:space="preserve"> PAGEREF _Toc7816157 \h </w:instrText>
             </w:r>
             <w:r>
               <w:rPr>
@@ -2996,7 +2384,7 @@
                 <w:noProof/>
                 <w:webHidden/>
               </w:rPr>
-              <w:t>8</w:t>
+              <w:t>7</w:t>
             </w:r>
             <w:r>
               <w:rPr>
@@ -3015,10 +2403,12 @@
               <w:tab w:val="right" w:leader="dot" w:pos="9350"/>
             </w:tabs>
             <w:rPr>
+              <w:rFonts w:asciiTheme="minorHAnsi" w:eastAsiaTheme="minorEastAsia" w:hAnsiTheme="minorHAnsi"/>
               <w:noProof/>
+              <w:sz w:val="22"/>
             </w:rPr>
           </w:pPr>
-          <w:hyperlink w:anchor="_Toc7737148" w:history="1">
+          <w:hyperlink w:anchor="_Toc7816158" w:history="1">
             <w:r>
               <w:rPr>
                 <w:rStyle w:val="Hyperlink"/>
@@ -3029,7 +2419,9 @@
             </w:r>
             <w:r>
               <w:rPr>
-                <w:noProof/>
+                <w:rFonts w:asciiTheme="minorHAnsi" w:eastAsiaTheme="minorEastAsia" w:hAnsiTheme="minorHAnsi"/>
+                <w:noProof/>
+                <w:sz w:val="22"/>
               </w:rPr>
               <w:tab/>
             </w:r>
@@ -3059,7 +2451,7 @@
                 <w:noProof/>
                 <w:webHidden/>
               </w:rPr>
-              <w:instrText xml:space="preserve"> PAGEREF _Toc7737148 \h </w:instrText>
+              <w:instrText xml:space="preserve"> PAGEREF _Toc7816158 \h </w:instrText>
             </w:r>
             <w:r>
               <w:rPr>
@@ -3079,7 +2471,7 @@
                 <w:noProof/>
                 <w:webHidden/>
               </w:rPr>
-              <w:t>8</w:t>
+              <w:t>7</w:t>
             </w:r>
             <w:r>
               <w:rPr>
@@ -3098,10 +2490,12 @@
               <w:tab w:val="right" w:leader="dot" w:pos="9350"/>
             </w:tabs>
             <w:rPr>
+              <w:rFonts w:asciiTheme="minorHAnsi" w:eastAsiaTheme="minorEastAsia" w:hAnsiTheme="minorHAnsi"/>
               <w:noProof/>
+              <w:sz w:val="22"/>
             </w:rPr>
           </w:pPr>
-          <w:hyperlink w:anchor="_Toc7737149" w:history="1">
+          <w:hyperlink w:anchor="_Toc7816159" w:history="1">
             <w:r>
               <w:rPr>
                 <w:rStyle w:val="Hyperlink"/>
@@ -3111,7 +2505,9 @@
             </w:r>
             <w:r>
               <w:rPr>
-                <w:noProof/>
+                <w:rFonts w:asciiTheme="minorHAnsi" w:eastAsiaTheme="minorEastAsia" w:hAnsiTheme="minorHAnsi"/>
+                <w:noProof/>
+                <w:sz w:val="22"/>
               </w:rPr>
               <w:tab/>
             </w:r>
@@ -3141,7 +2537,7 @@
                 <w:noProof/>
                 <w:webHidden/>
               </w:rPr>
-              <w:instrText xml:space="preserve"> PAGEREF _Toc7737149 \h </w:instrText>
+              <w:instrText xml:space="preserve"> PAGEREF _Toc7816159 \h </w:instrText>
             </w:r>
             <w:r>
               <w:rPr>
@@ -3161,7 +2557,7 @@
                 <w:noProof/>
                 <w:webHidden/>
               </w:rPr>
-              <w:t>8</w:t>
+              <w:t>7</w:t>
             </w:r>
             <w:r>
               <w:rPr>
@@ -3179,10 +2575,12 @@
               <w:tab w:val="right" w:leader="dot" w:pos="9350"/>
             </w:tabs>
             <w:rPr>
+              <w:rFonts w:asciiTheme="minorHAnsi" w:eastAsiaTheme="minorEastAsia" w:hAnsiTheme="minorHAnsi"/>
               <w:noProof/>
+              <w:sz w:val="22"/>
             </w:rPr>
           </w:pPr>
-          <w:hyperlink w:anchor="_Toc7737150" w:history="1">
+          <w:hyperlink w:anchor="_Toc7816160" w:history="1">
             <w:r>
               <w:rPr>
                 <w:rStyle w:val="Hyperlink"/>
@@ -3209,7 +2607,7 @@
                 <w:noProof/>
                 <w:webHidden/>
               </w:rPr>
-              <w:instrText xml:space="preserve"> PAGEREF _Toc7737150 \h </w:instrText>
+              <w:instrText xml:space="preserve"> PAGEREF _Toc7816160 \h </w:instrText>
             </w:r>
             <w:r>
               <w:rPr>
@@ -3229,7 +2627,7 @@
                 <w:noProof/>
                 <w:webHidden/>
               </w:rPr>
-              <w:t>8</w:t>
+              <w:t>7</w:t>
             </w:r>
             <w:r>
               <w:rPr>
@@ -3247,10 +2645,12 @@
               <w:tab w:val="right" w:leader="dot" w:pos="9350"/>
             </w:tabs>
             <w:rPr>
+              <w:rFonts w:asciiTheme="minorHAnsi" w:eastAsiaTheme="minorEastAsia" w:hAnsiTheme="minorHAnsi"/>
               <w:noProof/>
+              <w:sz w:val="22"/>
             </w:rPr>
           </w:pPr>
-          <w:hyperlink w:anchor="_Toc7737151" w:history="1">
+          <w:hyperlink w:anchor="_Toc7816161" w:history="1">
             <w:r>
               <w:rPr>
                 <w:rStyle w:val="Hyperlink"/>
@@ -3277,7 +2677,7 @@
                 <w:noProof/>
                 <w:webHidden/>
               </w:rPr>
-              <w:instrText xml:space="preserve"> PAGEREF _Toc7737151 \h </w:instrText>
+              <w:instrText xml:space="preserve"> PAGEREF _Toc7816161 \h </w:instrText>
             </w:r>
             <w:r>
               <w:rPr>
@@ -3297,7 +2697,7 @@
                 <w:noProof/>
                 <w:webHidden/>
               </w:rPr>
-              <w:t>9</w:t>
+              <w:t>7</w:t>
             </w:r>
             <w:r>
               <w:rPr>
@@ -3316,10 +2716,12 @@
               <w:tab w:val="right" w:leader="dot" w:pos="9350"/>
             </w:tabs>
             <w:rPr>
+              <w:rFonts w:asciiTheme="minorHAnsi" w:eastAsiaTheme="minorEastAsia" w:hAnsiTheme="minorHAnsi"/>
               <w:noProof/>
+              <w:sz w:val="22"/>
             </w:rPr>
           </w:pPr>
-          <w:hyperlink w:anchor="_Toc7737152" w:history="1">
+          <w:hyperlink w:anchor="_Toc7816162" w:history="1">
             <w:r>
               <w:rPr>
                 <w:rStyle w:val="Hyperlink"/>
@@ -3330,7 +2732,9 @@
             </w:r>
             <w:r>
               <w:rPr>
-                <w:noProof/>
+                <w:rFonts w:asciiTheme="minorHAnsi" w:eastAsiaTheme="minorEastAsia" w:hAnsiTheme="minorHAnsi"/>
+                <w:noProof/>
+                <w:sz w:val="22"/>
               </w:rPr>
               <w:tab/>
             </w:r>
@@ -3360,7 +2764,7 @@
                 <w:noProof/>
                 <w:webHidden/>
               </w:rPr>
-              <w:instrText xml:space="preserve"> PAGEREF _Toc7737152 \h </w:instrText>
+              <w:instrText xml:space="preserve"> PAGEREF _Toc7816162 \h </w:instrText>
             </w:r>
             <w:r>
               <w:rPr>
@@ -3380,7 +2784,7 @@
                 <w:noProof/>
                 <w:webHidden/>
               </w:rPr>
-              <w:t>9</w:t>
+              <w:t>8</w:t>
             </w:r>
             <w:r>
               <w:rPr>
@@ -3399,10 +2803,12 @@
               <w:tab w:val="right" w:leader="dot" w:pos="9350"/>
             </w:tabs>
             <w:rPr>
+              <w:rFonts w:asciiTheme="minorHAnsi" w:eastAsiaTheme="minorEastAsia" w:hAnsiTheme="minorHAnsi"/>
               <w:noProof/>
+              <w:sz w:val="22"/>
             </w:rPr>
           </w:pPr>
-          <w:hyperlink w:anchor="_Toc7737153" w:history="1">
+          <w:hyperlink w:anchor="_Toc7816163" w:history="1">
             <w:r>
               <w:rPr>
                 <w:rStyle w:val="Hyperlink"/>
@@ -3413,7 +2819,9 @@
             </w:r>
             <w:r>
               <w:rPr>
-                <w:noProof/>
+                <w:rFonts w:asciiTheme="minorHAnsi" w:eastAsiaTheme="minorEastAsia" w:hAnsiTheme="minorHAnsi"/>
+                <w:noProof/>
+                <w:sz w:val="22"/>
               </w:rPr>
               <w:tab/>
             </w:r>
@@ -3443,7 +2851,7 @@
                 <w:noProof/>
                 <w:webHidden/>
               </w:rPr>
-              <w:instrText xml:space="preserve"> PAGEREF _Toc7737153 \h </w:instrText>
+              <w:instrText xml:space="preserve"> PAGEREF _Toc7816163 \h </w:instrText>
             </w:r>
             <w:r>
               <w:rPr>
@@ -3463,7 +2871,7 @@
                 <w:noProof/>
                 <w:webHidden/>
               </w:rPr>
-              <w:t>9</w:t>
+              <w:t>8</w:t>
             </w:r>
             <w:r>
               <w:rPr>
@@ -3482,10 +2890,12 @@
               <w:tab w:val="right" w:leader="dot" w:pos="9350"/>
             </w:tabs>
             <w:rPr>
+              <w:rFonts w:asciiTheme="minorHAnsi" w:eastAsiaTheme="minorEastAsia" w:hAnsiTheme="minorHAnsi"/>
               <w:noProof/>
+              <w:sz w:val="22"/>
             </w:rPr>
           </w:pPr>
-          <w:hyperlink w:anchor="_Toc7737154" w:history="1">
+          <w:hyperlink w:anchor="_Toc7816164" w:history="1">
             <w:r>
               <w:rPr>
                 <w:rStyle w:val="Hyperlink"/>
@@ -3496,7 +2906,9 @@
             </w:r>
             <w:r>
               <w:rPr>
-                <w:noProof/>
+                <w:rFonts w:asciiTheme="minorHAnsi" w:eastAsiaTheme="minorEastAsia" w:hAnsiTheme="minorHAnsi"/>
+                <w:noProof/>
+                <w:sz w:val="22"/>
               </w:rPr>
               <w:tab/>
             </w:r>
@@ -3526,7 +2938,7 @@
                 <w:noProof/>
                 <w:webHidden/>
               </w:rPr>
-              <w:instrText xml:space="preserve"> PAGEREF _Toc7737154 \h </w:instrText>
+              <w:instrText xml:space="preserve"> PAGEREF _Toc7816164 \h </w:instrText>
             </w:r>
             <w:r>
               <w:rPr>
@@ -3546,7 +2958,7 @@
                 <w:noProof/>
                 <w:webHidden/>
               </w:rPr>
-              <w:t>10</w:t>
+              <w:t>8</w:t>
             </w:r>
             <w:r>
               <w:rPr>
@@ -3565,10 +2977,12 @@
               <w:tab w:val="right" w:leader="dot" w:pos="9350"/>
             </w:tabs>
             <w:rPr>
+              <w:rFonts w:asciiTheme="minorHAnsi" w:eastAsiaTheme="minorEastAsia" w:hAnsiTheme="minorHAnsi"/>
               <w:noProof/>
+              <w:sz w:val="22"/>
             </w:rPr>
           </w:pPr>
-          <w:hyperlink w:anchor="_Toc7737155" w:history="1">
+          <w:hyperlink w:anchor="_Toc7816165" w:history="1">
             <w:r>
               <w:rPr>
                 <w:rStyle w:val="Hyperlink"/>
@@ -3579,7 +2993,9 @@
             </w:r>
             <w:r>
               <w:rPr>
-                <w:noProof/>
+                <w:rFonts w:asciiTheme="minorHAnsi" w:eastAsiaTheme="minorEastAsia" w:hAnsiTheme="minorHAnsi"/>
+                <w:noProof/>
+                <w:sz w:val="22"/>
               </w:rPr>
               <w:tab/>
             </w:r>
@@ -3609,7 +3025,7 @@
                 <w:noProof/>
                 <w:webHidden/>
               </w:rPr>
-              <w:instrText xml:space="preserve"> PAGEREF _Toc7737155 \h </w:instrText>
+              <w:instrText xml:space="preserve"> PAGEREF _Toc7816165 \h </w:instrText>
             </w:r>
             <w:r>
               <w:rPr>
@@ -3629,7 +3045,7 @@
                 <w:noProof/>
                 <w:webHidden/>
               </w:rPr>
-              <w:t>10</w:t>
+              <w:t>9</w:t>
             </w:r>
             <w:r>
               <w:rPr>
@@ -3648,10 +3064,12 @@
               <w:tab w:val="right" w:leader="dot" w:pos="9350"/>
             </w:tabs>
             <w:rPr>
+              <w:rFonts w:asciiTheme="minorHAnsi" w:eastAsiaTheme="minorEastAsia" w:hAnsiTheme="minorHAnsi"/>
               <w:noProof/>
+              <w:sz w:val="22"/>
             </w:rPr>
           </w:pPr>
-          <w:hyperlink w:anchor="_Toc7737156" w:history="1">
+          <w:hyperlink w:anchor="_Toc7816166" w:history="1">
             <w:r>
               <w:rPr>
                 <w:rStyle w:val="Hyperlink"/>
@@ -3661,7 +3079,9 @@
             </w:r>
             <w:r>
               <w:rPr>
-                <w:noProof/>
+                <w:rFonts w:asciiTheme="minorHAnsi" w:eastAsiaTheme="minorEastAsia" w:hAnsiTheme="minorHAnsi"/>
+                <w:noProof/>
+                <w:sz w:val="22"/>
               </w:rPr>
               <w:tab/>
             </w:r>
@@ -3691,7 +3111,7 @@
                 <w:noProof/>
                 <w:webHidden/>
               </w:rPr>
-              <w:instrText xml:space="preserve"> PAGEREF _Toc7737156 \h </w:instrText>
+              <w:instrText xml:space="preserve"> PAGEREF _Toc7816166 \h </w:instrText>
             </w:r>
             <w:r>
               <w:rPr>
@@ -3711,7 +3131,7 @@
                 <w:noProof/>
                 <w:webHidden/>
               </w:rPr>
-              <w:t>11</w:t>
+              <w:t>9</w:t>
             </w:r>
             <w:r>
               <w:rPr>
@@ -3730,10 +3150,12 @@
               <w:tab w:val="right" w:leader="dot" w:pos="9350"/>
             </w:tabs>
             <w:rPr>
+              <w:rFonts w:asciiTheme="minorHAnsi" w:eastAsiaTheme="minorEastAsia" w:hAnsiTheme="minorHAnsi"/>
               <w:noProof/>
+              <w:sz w:val="22"/>
             </w:rPr>
           </w:pPr>
-          <w:hyperlink w:anchor="_Toc7737157" w:history="1">
+          <w:hyperlink w:anchor="_Toc7816167" w:history="1">
             <w:r>
               <w:rPr>
                 <w:rStyle w:val="Hyperlink"/>
@@ -3743,7 +3165,9 @@
             </w:r>
             <w:r>
               <w:rPr>
-                <w:noProof/>
+                <w:rFonts w:asciiTheme="minorHAnsi" w:eastAsiaTheme="minorEastAsia" w:hAnsiTheme="minorHAnsi"/>
+                <w:noProof/>
+                <w:sz w:val="22"/>
               </w:rPr>
               <w:tab/>
             </w:r>
@@ -3773,7 +3197,7 @@
                 <w:noProof/>
                 <w:webHidden/>
               </w:rPr>
-              <w:instrText xml:space="preserve"> PAGEREF _Toc7737157 \h </w:instrText>
+              <w:instrText xml:space="preserve"> PAGEREF _Toc7816167 \h </w:instrText>
             </w:r>
             <w:r>
               <w:rPr>
@@ -3793,7 +3217,7 @@
                 <w:noProof/>
                 <w:webHidden/>
               </w:rPr>
-              <w:t>12</w:t>
+              <w:t>10</w:t>
             </w:r>
             <w:r>
               <w:rPr>
@@ -3811,10 +3235,12 @@
               <w:tab w:val="right" w:leader="dot" w:pos="9350"/>
             </w:tabs>
             <w:rPr>
+              <w:rFonts w:asciiTheme="minorHAnsi" w:eastAsiaTheme="minorEastAsia" w:hAnsiTheme="minorHAnsi"/>
               <w:noProof/>
+              <w:sz w:val="22"/>
             </w:rPr>
           </w:pPr>
-          <w:hyperlink w:anchor="_Toc7737158" w:history="1">
+          <w:hyperlink w:anchor="_Toc7816168" w:history="1">
             <w:r>
               <w:rPr>
                 <w:rStyle w:val="Hyperlink"/>
@@ -3841,7 +3267,7 @@
                 <w:noProof/>
                 <w:webHidden/>
               </w:rPr>
-              <w:instrText xml:space="preserve"> PAGEREF _Toc7737158 \h </w:instrText>
+              <w:instrText xml:space="preserve"> PAGEREF _Toc7816168 \h </w:instrText>
             </w:r>
             <w:r>
               <w:rPr>
@@ -3861,7 +3287,7 @@
                 <w:noProof/>
                 <w:webHidden/>
               </w:rPr>
-              <w:t>12</w:t>
+              <w:t>11</w:t>
             </w:r>
             <w:r>
               <w:rPr>
@@ -3880,10 +3306,12 @@
               <w:tab w:val="right" w:leader="dot" w:pos="9350"/>
             </w:tabs>
             <w:rPr>
+              <w:rFonts w:asciiTheme="minorHAnsi" w:eastAsiaTheme="minorEastAsia" w:hAnsiTheme="minorHAnsi"/>
               <w:noProof/>
+              <w:sz w:val="22"/>
             </w:rPr>
           </w:pPr>
-          <w:hyperlink w:anchor="_Toc7737159" w:history="1">
+          <w:hyperlink w:anchor="_Toc7816169" w:history="1">
             <w:r>
               <w:rPr>
                 <w:rStyle w:val="Hyperlink"/>
@@ -3894,7 +3322,9 @@
             </w:r>
             <w:r>
               <w:rPr>
-                <w:noProof/>
+                <w:rFonts w:asciiTheme="minorHAnsi" w:eastAsiaTheme="minorEastAsia" w:hAnsiTheme="minorHAnsi"/>
+                <w:noProof/>
+                <w:sz w:val="22"/>
               </w:rPr>
               <w:tab/>
             </w:r>
@@ -3924,7 +3354,7 @@
                 <w:noProof/>
                 <w:webHidden/>
               </w:rPr>
-              <w:instrText xml:space="preserve"> PAGEREF _Toc7737159 \h </w:instrText>
+              <w:instrText xml:space="preserve"> PAGEREF _Toc7816169 \h </w:instrText>
             </w:r>
             <w:r>
               <w:rPr>
@@ -3944,7 +3374,7 @@
                 <w:noProof/>
                 <w:webHidden/>
               </w:rPr>
-              <w:t>12</w:t>
+              <w:t>11</w:t>
             </w:r>
             <w:r>
               <w:rPr>
@@ -3963,10 +3393,12 @@
               <w:tab w:val="right" w:leader="dot" w:pos="9350"/>
             </w:tabs>
             <w:rPr>
+              <w:rFonts w:asciiTheme="minorHAnsi" w:eastAsiaTheme="minorEastAsia" w:hAnsiTheme="minorHAnsi"/>
               <w:noProof/>
+              <w:sz w:val="22"/>
             </w:rPr>
           </w:pPr>
-          <w:hyperlink w:anchor="_Toc7737160" w:history="1">
+          <w:hyperlink w:anchor="_Toc7816170" w:history="1">
             <w:r>
               <w:rPr>
                 <w:rStyle w:val="Hyperlink"/>
@@ -3977,7 +3409,9 @@
             </w:r>
             <w:r>
               <w:rPr>
-                <w:noProof/>
+                <w:rFonts w:asciiTheme="minorHAnsi" w:eastAsiaTheme="minorEastAsia" w:hAnsiTheme="minorHAnsi"/>
+                <w:noProof/>
+                <w:sz w:val="22"/>
               </w:rPr>
               <w:tab/>
             </w:r>
@@ -4007,7 +3441,7 @@
                 <w:noProof/>
                 <w:webHidden/>
               </w:rPr>
-              <w:instrText xml:space="preserve"> PAGEREF _Toc7737160 \h </w:instrText>
+              <w:instrText xml:space="preserve"> PAGEREF _Toc7816170 \h </w:instrText>
             </w:r>
             <w:r>
               <w:rPr>
@@ -4027,7 +3461,7 @@
                 <w:noProof/>
                 <w:webHidden/>
               </w:rPr>
-              <w:t>12</w:t>
+              <w:t>11</w:t>
             </w:r>
             <w:r>
               <w:rPr>
@@ -4045,10 +3479,12 @@
               <w:tab w:val="right" w:leader="dot" w:pos="9350"/>
             </w:tabs>
             <w:rPr>
+              <w:rFonts w:asciiTheme="minorHAnsi" w:eastAsiaTheme="minorEastAsia" w:hAnsiTheme="minorHAnsi"/>
               <w:noProof/>
+              <w:sz w:val="22"/>
             </w:rPr>
           </w:pPr>
-          <w:hyperlink w:anchor="_Toc7737161" w:history="1">
+          <w:hyperlink w:anchor="_Toc7816171" w:history="1">
             <w:r>
               <w:rPr>
                 <w:rStyle w:val="Hyperlink"/>
@@ -4075,7 +3511,7 @@
                 <w:noProof/>
                 <w:webHidden/>
               </w:rPr>
-              <w:instrText xml:space="preserve"> PAGEREF _Toc7737161 \h </w:instrText>
+              <w:instrText xml:space="preserve"> PAGEREF _Toc7816171 \h </w:instrText>
             </w:r>
             <w:r>
               <w:rPr>
@@ -4095,7 +3531,7 @@
                 <w:noProof/>
                 <w:webHidden/>
               </w:rPr>
-              <w:t>13</w:t>
+              <w:t>11</w:t>
             </w:r>
             <w:r>
               <w:rPr>
@@ -4113,10 +3549,12 @@
               <w:tab w:val="right" w:leader="dot" w:pos="9350"/>
             </w:tabs>
             <w:rPr>
+              <w:rFonts w:asciiTheme="minorHAnsi" w:eastAsiaTheme="minorEastAsia" w:hAnsiTheme="minorHAnsi"/>
               <w:noProof/>
+              <w:sz w:val="22"/>
             </w:rPr>
           </w:pPr>
-          <w:hyperlink w:anchor="_Toc7737162" w:history="1">
+          <w:hyperlink w:anchor="_Toc7816172" w:history="1">
             <w:r>
               <w:rPr>
                 <w:rStyle w:val="Hyperlink"/>
@@ -4143,7 +3581,7 @@
                 <w:noProof/>
                 <w:webHidden/>
               </w:rPr>
-              <w:instrText xml:space="preserve"> PAGEREF _Toc7737162 \h </w:instrText>
+              <w:instrText xml:space="preserve"> PAGEREF _Toc7816172 \h </w:instrText>
             </w:r>
             <w:r>
               <w:rPr>
@@ -4163,7 +3601,7 @@
                 <w:noProof/>
                 <w:webHidden/>
               </w:rPr>
-              <w:t>13</w:t>
+              <w:t>12</w:t>
             </w:r>
             <w:r>
               <w:rPr>
@@ -4181,10 +3619,12 @@
               <w:tab w:val="right" w:leader="dot" w:pos="9350"/>
             </w:tabs>
             <w:rPr>
+              <w:rFonts w:asciiTheme="minorHAnsi" w:eastAsiaTheme="minorEastAsia" w:hAnsiTheme="minorHAnsi"/>
               <w:noProof/>
+              <w:sz w:val="22"/>
             </w:rPr>
           </w:pPr>
-          <w:hyperlink w:anchor="_Toc7737163" w:history="1">
+          <w:hyperlink w:anchor="_Toc7816173" w:history="1">
             <w:r>
               <w:rPr>
                 <w:rStyle w:val="Hyperlink"/>
@@ -4211,7 +3651,7 @@
                 <w:noProof/>
                 <w:webHidden/>
               </w:rPr>
-              <w:instrText xml:space="preserve"> PAGEREF _Toc7737163 \h </w:instrText>
+              <w:instrText xml:space="preserve"> PAGEREF _Toc7816173 \h </w:instrText>
             </w:r>
             <w:r>
               <w:rPr>
@@ -4231,7 +3671,7 @@
                 <w:noProof/>
                 <w:webHidden/>
               </w:rPr>
-              <w:t>13</w:t>
+              <w:t>12</w:t>
             </w:r>
             <w:r>
               <w:rPr>
@@ -4249,10 +3689,12 @@
               <w:tab w:val="right" w:leader="dot" w:pos="9350"/>
             </w:tabs>
             <w:rPr>
+              <w:rFonts w:asciiTheme="minorHAnsi" w:eastAsiaTheme="minorEastAsia" w:hAnsiTheme="minorHAnsi"/>
               <w:noProof/>
+              <w:sz w:val="22"/>
             </w:rPr>
           </w:pPr>
-          <w:hyperlink w:anchor="_Toc7737164" w:history="1">
+          <w:hyperlink w:anchor="_Toc7816174" w:history="1">
             <w:r>
               <w:rPr>
                 <w:rStyle w:val="Hyperlink"/>
@@ -4279,7 +3721,7 @@
                 <w:noProof/>
                 <w:webHidden/>
               </w:rPr>
-              <w:instrText xml:space="preserve"> PAGEREF _Toc7737164 \h </w:instrText>
+              <w:instrText xml:space="preserve"> PAGEREF _Toc7816174 \h </w:instrText>
             </w:r>
             <w:r>
               <w:rPr>
@@ -4299,7 +3741,7 @@
                 <w:noProof/>
                 <w:webHidden/>
               </w:rPr>
-              <w:t>13</w:t>
+              <w:t>12</w:t>
             </w:r>
             <w:r>
               <w:rPr>
@@ -4317,10 +3759,12 @@
               <w:tab w:val="right" w:leader="dot" w:pos="9350"/>
             </w:tabs>
             <w:rPr>
+              <w:rFonts w:asciiTheme="minorHAnsi" w:eastAsiaTheme="minorEastAsia" w:hAnsiTheme="minorHAnsi"/>
               <w:noProof/>
+              <w:sz w:val="22"/>
             </w:rPr>
           </w:pPr>
-          <w:hyperlink w:anchor="_Toc7737165" w:history="1">
+          <w:hyperlink w:anchor="_Toc7816175" w:history="1">
             <w:r>
               <w:rPr>
                 <w:rStyle w:val="Hyperlink"/>
@@ -4347,7 +3791,7 @@
                 <w:noProof/>
                 <w:webHidden/>
               </w:rPr>
-              <w:instrText xml:space="preserve"> PAGEREF _Toc7737165 \h </w:instrText>
+              <w:instrText xml:space="preserve"> PAGEREF _Toc7816175 \h </w:instrText>
             </w:r>
             <w:r>
               <w:rPr>
@@ -4367,7 +3811,7 @@
                 <w:noProof/>
                 <w:webHidden/>
               </w:rPr>
-              <w:t>13</w:t>
+              <w:t>12</w:t>
             </w:r>
             <w:r>
               <w:rPr>
@@ -4385,10 +3829,12 @@
               <w:tab w:val="right" w:leader="dot" w:pos="9350"/>
             </w:tabs>
             <w:rPr>
+              <w:rFonts w:asciiTheme="minorHAnsi" w:eastAsiaTheme="minorEastAsia" w:hAnsiTheme="minorHAnsi"/>
               <w:noProof/>
+              <w:sz w:val="22"/>
             </w:rPr>
           </w:pPr>
-          <w:hyperlink w:anchor="_Toc7737166" w:history="1">
+          <w:hyperlink w:anchor="_Toc7816176" w:history="1">
             <w:r>
               <w:rPr>
                 <w:rStyle w:val="Hyperlink"/>
@@ -4415,7 +3861,7 @@
                 <w:noProof/>
                 <w:webHidden/>
               </w:rPr>
-              <w:instrText xml:space="preserve"> PAGEREF _Toc7737166 \h </w:instrText>
+              <w:instrText xml:space="preserve"> PAGEREF _Toc7816176 \h </w:instrText>
             </w:r>
             <w:r>
               <w:rPr>
@@ -4435,7 +3881,7 @@
                 <w:noProof/>
                 <w:webHidden/>
               </w:rPr>
-              <w:t>13</w:t>
+              <w:t>12</w:t>
             </w:r>
             <w:r>
               <w:rPr>
@@ -4453,10 +3899,12 @@
               <w:tab w:val="right" w:leader="dot" w:pos="9350"/>
             </w:tabs>
             <w:rPr>
+              <w:rFonts w:asciiTheme="minorHAnsi" w:eastAsiaTheme="minorEastAsia" w:hAnsiTheme="minorHAnsi"/>
               <w:noProof/>
+              <w:sz w:val="22"/>
             </w:rPr>
           </w:pPr>
-          <w:hyperlink w:anchor="_Toc7737167" w:history="1">
+          <w:hyperlink w:anchor="_Toc7816177" w:history="1">
             <w:r>
               <w:rPr>
                 <w:rStyle w:val="Hyperlink"/>
@@ -4483,7 +3931,7 @@
                 <w:noProof/>
                 <w:webHidden/>
               </w:rPr>
-              <w:instrText xml:space="preserve"> PAGEREF _Toc7737167 \h </w:instrText>
+              <w:instrText xml:space="preserve"> PAGEREF _Toc7816177 \h </w:instrText>
             </w:r>
             <w:r>
               <w:rPr>
@@ -4503,7 +3951,7 @@
                 <w:noProof/>
                 <w:webHidden/>
               </w:rPr>
-              <w:t>14</w:t>
+              <w:t>13</w:t>
             </w:r>
             <w:r>
               <w:rPr>
@@ -4521,10 +3969,12 @@
               <w:tab w:val="right" w:leader="dot" w:pos="9350"/>
             </w:tabs>
             <w:rPr>
+              <w:rFonts w:asciiTheme="minorHAnsi" w:eastAsiaTheme="minorEastAsia" w:hAnsiTheme="minorHAnsi"/>
               <w:noProof/>
+              <w:sz w:val="22"/>
             </w:rPr>
           </w:pPr>
-          <w:hyperlink w:anchor="_Toc7737168" w:history="1">
+          <w:hyperlink w:anchor="_Toc7816178" w:history="1">
             <w:r>
               <w:rPr>
                 <w:rStyle w:val="Hyperlink"/>
@@ -4551,7 +4001,7 @@
                 <w:noProof/>
                 <w:webHidden/>
               </w:rPr>
-              <w:instrText xml:space="preserve"> PAGEREF _Toc7737168 \h </w:instrText>
+              <w:instrText xml:space="preserve"> PAGEREF _Toc7816178 \h </w:instrText>
             </w:r>
             <w:r>
               <w:rPr>
@@ -4571,7 +4021,7 @@
                 <w:noProof/>
                 <w:webHidden/>
               </w:rPr>
-              <w:t>14</w:t>
+              <w:t>13</w:t>
             </w:r>
             <w:r>
               <w:rPr>
@@ -4589,10 +4039,12 @@
               <w:tab w:val="right" w:leader="dot" w:pos="9350"/>
             </w:tabs>
             <w:rPr>
+              <w:rFonts w:asciiTheme="minorHAnsi" w:eastAsiaTheme="minorEastAsia" w:hAnsiTheme="minorHAnsi"/>
               <w:noProof/>
+              <w:sz w:val="22"/>
             </w:rPr>
           </w:pPr>
-          <w:hyperlink w:anchor="_Toc7737169" w:history="1">
+          <w:hyperlink w:anchor="_Toc7816179" w:history="1">
             <w:r>
               <w:rPr>
                 <w:rStyle w:val="Hyperlink"/>
@@ -4619,7 +4071,7 @@
                 <w:noProof/>
                 <w:webHidden/>
               </w:rPr>
-              <w:instrText xml:space="preserve"> PAGEREF _Toc7737169 \h </w:instrText>
+              <w:instrText xml:space="preserve"> PAGEREF _Toc7816179 \h </w:instrText>
             </w:r>
             <w:r>
               <w:rPr>
@@ -4639,7 +4091,7 @@
                 <w:noProof/>
                 <w:webHidden/>
               </w:rPr>
-              <w:t>15</w:t>
+              <w:t>13</w:t>
             </w:r>
             <w:r>
               <w:rPr>
@@ -4658,10 +4110,12 @@
               <w:tab w:val="right" w:leader="dot" w:pos="9350"/>
             </w:tabs>
             <w:rPr>
+              <w:rFonts w:asciiTheme="minorHAnsi" w:eastAsiaTheme="minorEastAsia" w:hAnsiTheme="minorHAnsi"/>
               <w:noProof/>
+              <w:sz w:val="22"/>
             </w:rPr>
           </w:pPr>
-          <w:hyperlink w:anchor="_Toc7737170" w:history="1">
+          <w:hyperlink w:anchor="_Toc7816180" w:history="1">
             <w:r>
               <w:rPr>
                 <w:rStyle w:val="Hyperlink"/>
@@ -4671,7 +4125,9 @@
             </w:r>
             <w:r>
               <w:rPr>
-                <w:noProof/>
+                <w:rFonts w:asciiTheme="minorHAnsi" w:eastAsiaTheme="minorEastAsia" w:hAnsiTheme="minorHAnsi"/>
+                <w:noProof/>
+                <w:sz w:val="22"/>
               </w:rPr>
               <w:tab/>
             </w:r>
@@ -4701,7 +4157,7 @@
                 <w:noProof/>
                 <w:webHidden/>
               </w:rPr>
-              <w:instrText xml:space="preserve"> PAGEREF _Toc7737170 \h </w:instrText>
+              <w:instrText xml:space="preserve"> PAGEREF _Toc7816180 \h </w:instrText>
             </w:r>
             <w:r>
               <w:rPr>
@@ -4721,7 +4177,7 @@
                 <w:noProof/>
                 <w:webHidden/>
               </w:rPr>
-              <w:t>16</w:t>
+              <w:t>14</w:t>
             </w:r>
             <w:r>
               <w:rPr>
@@ -4739,10 +4195,12 @@
               <w:tab w:val="right" w:leader="dot" w:pos="9350"/>
             </w:tabs>
             <w:rPr>
+              <w:rFonts w:asciiTheme="minorHAnsi" w:eastAsiaTheme="minorEastAsia" w:hAnsiTheme="minorHAnsi"/>
               <w:noProof/>
+              <w:sz w:val="22"/>
             </w:rPr>
           </w:pPr>
-          <w:hyperlink w:anchor="_Toc7737171" w:history="1">
+          <w:hyperlink w:anchor="_Toc7816181" w:history="1">
             <w:r>
               <w:rPr>
                 <w:rStyle w:val="Hyperlink"/>
@@ -4769,7 +4227,7 @@
                 <w:noProof/>
                 <w:webHidden/>
               </w:rPr>
-              <w:instrText xml:space="preserve"> PAGEREF _Toc7737171 \h </w:instrText>
+              <w:instrText xml:space="preserve"> PAGEREF _Toc7816181 \h </w:instrText>
             </w:r>
             <w:r>
               <w:rPr>
@@ -4789,7 +4247,7 @@
                 <w:noProof/>
                 <w:webHidden/>
               </w:rPr>
-              <w:t>16</w:t>
+              <w:t>15</w:t>
             </w:r>
             <w:r>
               <w:rPr>
@@ -4807,10 +4265,12 @@
               <w:tab w:val="right" w:leader="dot" w:pos="9350"/>
             </w:tabs>
             <w:rPr>
+              <w:rFonts w:asciiTheme="minorHAnsi" w:eastAsiaTheme="minorEastAsia" w:hAnsiTheme="minorHAnsi"/>
               <w:noProof/>
+              <w:sz w:val="22"/>
             </w:rPr>
           </w:pPr>
-          <w:hyperlink w:anchor="_Toc7737172" w:history="1">
+          <w:hyperlink w:anchor="_Toc7816182" w:history="1">
             <w:r>
               <w:rPr>
                 <w:rStyle w:val="Hyperlink"/>
@@ -4837,7 +4297,7 @@
                 <w:noProof/>
                 <w:webHidden/>
               </w:rPr>
-              <w:instrText xml:space="preserve"> PAGEREF _Toc7737172 \h </w:instrText>
+              <w:instrText xml:space="preserve"> PAGEREF _Toc7816182 \h </w:instrText>
             </w:r>
             <w:r>
               <w:rPr>
@@ -4857,7 +4317,7 @@
                 <w:noProof/>
                 <w:webHidden/>
               </w:rPr>
-              <w:t>16</w:t>
+              <w:t>15</w:t>
             </w:r>
             <w:r>
               <w:rPr>
@@ -4875,10 +4335,12 @@
               <w:tab w:val="right" w:leader="dot" w:pos="9350"/>
             </w:tabs>
             <w:rPr>
+              <w:rFonts w:asciiTheme="minorHAnsi" w:eastAsiaTheme="minorEastAsia" w:hAnsiTheme="minorHAnsi"/>
               <w:noProof/>
+              <w:sz w:val="22"/>
             </w:rPr>
           </w:pPr>
-          <w:hyperlink w:anchor="_Toc7737173" w:history="1">
+          <w:hyperlink w:anchor="_Toc7816183" w:history="1">
             <w:r>
               <w:rPr>
                 <w:rStyle w:val="Hyperlink"/>
@@ -4907,7 +4369,7 @@
                 <w:noProof/>
                 <w:webHidden/>
               </w:rPr>
-              <w:instrText xml:space="preserve"> PAGEREF _Toc7737173 \h </w:instrText>
+              <w:instrText xml:space="preserve"> PAGEREF _Toc7816183 \h </w:instrText>
             </w:r>
             <w:r>
               <w:rPr>
@@ -4927,7 +4389,7 @@
                 <w:noProof/>
                 <w:webHidden/>
               </w:rPr>
-              <w:t>17</w:t>
+              <w:t>15</w:t>
             </w:r>
             <w:r>
               <w:rPr>
@@ -4951,14 +4413,21 @@
       </w:sdtContent>
     </w:sdt>
     <w:p>
-      <w:r>
+      <w:pPr>
         <w:rPr>
           <w:sz w:val="26"/>
           <w:szCs w:val="26"/>
         </w:rPr>
+      </w:pPr>
+      <w:r>
+        <w:rPr>
+          <w:sz w:val="26"/>
+          <w:szCs w:val="26"/>
+        </w:rPr>
         <w:br w:type="page"/>
       </w:r>
     </w:p>
+    <w:p/>
     <w:p>
       <w:pPr>
         <w:pStyle w:val="Heading1"/>
@@ -4972,14 +4441,464 @@
           <w:szCs w:val="40"/>
         </w:rPr>
       </w:pPr>
-      <w:bookmarkStart w:id="7" w:name="_Toc7737142"/>
+      <w:bookmarkStart w:id="2" w:name="_Toc7816147"/>
       <w:r>
         <w:rPr>
           <w:color w:val="002060"/>
           <w:sz w:val="40"/>
           <w:szCs w:val="40"/>
         </w:rPr>
-        <w:lastRenderedPageBreak/>
+        <w:t>Introduction</w:t>
+      </w:r>
+      <w:bookmarkEnd w:id="2"/>
+    </w:p>
+    <w:p>
+      <w:pPr>
+        <w:pStyle w:val="Heading2"/>
+      </w:pPr>
+      <w:bookmarkStart w:id="3" w:name="_Toc7816148"/>
+      <w:r>
+        <w:t>1.1 Document Purpose</w:t>
+      </w:r>
+      <w:bookmarkEnd w:id="3"/>
+    </w:p>
+    <w:p>
+      <w:pPr>
+        <w:rPr>
+          <w:sz w:val="26"/>
+          <w:szCs w:val="26"/>
+        </w:rPr>
+      </w:pPr>
+      <w:r>
+        <w:rPr>
+          <w:sz w:val="26"/>
+          <w:szCs w:val="26"/>
+        </w:rPr>
+        <w:t>This test plan describes verification and validation strategy for requirements of Foodies website. The document introduces:</w:t>
+      </w:r>
+    </w:p>
+    <w:p>
+      <w:pPr>
+        <w:ind w:left="480"/>
+        <w:rPr>
+          <w:sz w:val="26"/>
+          <w:szCs w:val="26"/>
+        </w:rPr>
+      </w:pPr>
+      <w:r>
+        <w:rPr>
+          <w:sz w:val="26"/>
+          <w:szCs w:val="26"/>
+        </w:rPr>
+        <w:sym w:font="Symbol" w:char="F0B7"/>
+      </w:r>
+      <w:r>
+        <w:rPr>
+          <w:sz w:val="26"/>
+          <w:szCs w:val="26"/>
+        </w:rPr>
+        <w:t xml:space="preserve"> </w:t>
+      </w:r>
+      <w:r>
+        <w:rPr>
+          <w:b/>
+          <w:bCs/>
+          <w:sz w:val="26"/>
+          <w:szCs w:val="26"/>
+        </w:rPr>
+        <w:t>Test Strategy</w:t>
+      </w:r>
+      <w:r>
+        <w:rPr>
+          <w:sz w:val="26"/>
+          <w:szCs w:val="26"/>
+        </w:rPr>
+        <w:t xml:space="preserve">: rules the test will be based on, including the givens of the project (e.g.: start / end dates, objectives, assumptions); description of the process to set up a valid test (e.g.: entry / exit criteria, creation of test cases, specific tasks to perform, scheduling, data strategy). </w:t>
+      </w:r>
+    </w:p>
+    <w:p>
+      <w:pPr>
+        <w:ind w:left="480"/>
+        <w:rPr>
+          <w:sz w:val="26"/>
+          <w:szCs w:val="26"/>
+        </w:rPr>
+      </w:pPr>
+      <w:r>
+        <w:rPr>
+          <w:sz w:val="26"/>
+          <w:szCs w:val="26"/>
+        </w:rPr>
+        <w:sym w:font="Symbol" w:char="F0B7"/>
+      </w:r>
+      <w:r>
+        <w:rPr>
+          <w:sz w:val="26"/>
+          <w:szCs w:val="26"/>
+        </w:rPr>
+        <w:t xml:space="preserve"> </w:t>
+      </w:r>
+      <w:r>
+        <w:rPr>
+          <w:b/>
+          <w:bCs/>
+          <w:sz w:val="26"/>
+          <w:szCs w:val="26"/>
+        </w:rPr>
+        <w:t>Execution Strategy</w:t>
+      </w:r>
+      <w:r>
+        <w:rPr>
+          <w:sz w:val="26"/>
+          <w:szCs w:val="26"/>
+        </w:rPr>
+        <w:t xml:space="preserve">: describes how the test will be performed and process to identify and report defects, and to fix and implement fixes. </w:t>
+      </w:r>
+    </w:p>
+    <w:p>
+      <w:pPr>
+        <w:pStyle w:val="Heading2"/>
+        <w:rPr>
+          <w:sz w:val="26"/>
+        </w:rPr>
+      </w:pPr>
+      <w:bookmarkStart w:id="4" w:name="_Toc7816149"/>
+      <w:r>
+        <w:rPr>
+          <w:sz w:val="26"/>
+        </w:rPr>
+        <w:t xml:space="preserve">1.2 </w:t>
+      </w:r>
+      <w:r>
+        <w:t>Project Overview</w:t>
+      </w:r>
+      <w:bookmarkEnd w:id="4"/>
+    </w:p>
+    <w:p>
+      <w:pPr>
+        <w:rPr>
+          <w:sz w:val="26"/>
+          <w:szCs w:val="26"/>
+        </w:rPr>
+      </w:pPr>
+      <w:r>
+        <w:rPr>
+          <w:b/>
+          <w:bCs/>
+          <w:sz w:val="26"/>
+          <w:szCs w:val="26"/>
+        </w:rPr>
+        <w:t>Foodies</w:t>
+      </w:r>
+      <w:r>
+        <w:rPr>
+          <w:sz w:val="26"/>
+          <w:szCs w:val="26"/>
+        </w:rPr>
+        <w:t xml:space="preserve"> is a web app that will provide a good source of the nearby restaurants so the users can discover</w:t>
+      </w:r>
+      <w:r>
+        <w:rPr>
+          <w:sz w:val="26"/>
+          <w:szCs w:val="26"/>
+        </w:rPr>
+        <w:t xml:space="preserve">, browse all the restaurants near him or perform a keyword search and </w:t>
+      </w:r>
+      <w:r>
+        <w:rPr>
+          <w:sz w:val="26"/>
+          <w:szCs w:val="26"/>
+        </w:rPr>
+        <w:t>order their food</w:t>
+      </w:r>
+      <w:r>
+        <w:rPr>
+          <w:sz w:val="26"/>
+          <w:szCs w:val="26"/>
+        </w:rPr>
+        <w:t xml:space="preserve"> from mouthwatering photo-driven menus</w:t>
+      </w:r>
+      <w:r>
+        <w:rPr>
+          <w:sz w:val="26"/>
+          <w:szCs w:val="26"/>
+        </w:rPr>
+        <w:t>.</w:t>
+      </w:r>
+    </w:p>
+    <w:p>
+      <w:pPr>
+        <w:ind w:left="480"/>
+      </w:pPr>
+    </w:p>
+    <w:p>
+      <w:pPr>
+        <w:pStyle w:val="Heading2"/>
+      </w:pPr>
+      <w:bookmarkStart w:id="5" w:name="_Toc7816150"/>
+      <w:r>
+        <w:rPr>
+          <w:sz w:val="26"/>
+        </w:rPr>
+        <w:t xml:space="preserve">1.3 </w:t>
+      </w:r>
+      <w:r>
+        <w:t>Audience</w:t>
+      </w:r>
+      <w:bookmarkEnd w:id="5"/>
+      <w:r>
+        <w:t xml:space="preserve"> </w:t>
+      </w:r>
+    </w:p>
+    <w:p>
+      <w:pPr>
+        <w:pStyle w:val="ListParagraph"/>
+        <w:numPr>
+          <w:ilvl w:val="0"/>
+          <w:numId w:val="7"/>
+        </w:numPr>
+        <w:rPr>
+          <w:sz w:val="26"/>
+          <w:szCs w:val="26"/>
+        </w:rPr>
+      </w:pPr>
+      <w:r>
+        <w:rPr>
+          <w:b/>
+          <w:bCs/>
+          <w:sz w:val="26"/>
+          <w:szCs w:val="26"/>
+        </w:rPr>
+        <w:t>Project team members</w:t>
+      </w:r>
+      <w:r>
+        <w:rPr>
+          <w:sz w:val="26"/>
+          <w:szCs w:val="26"/>
+        </w:rPr>
+        <w:t xml:space="preserve"> perform tasks specified in this document, and provide input and recommendations on this document.</w:t>
+      </w:r>
+    </w:p>
+    <w:p>
+      <w:pPr>
+        <w:pStyle w:val="ListParagraph"/>
+        <w:numPr>
+          <w:ilvl w:val="0"/>
+          <w:numId w:val="7"/>
+        </w:numPr>
+        <w:rPr>
+          <w:sz w:val="26"/>
+          <w:szCs w:val="26"/>
+        </w:rPr>
+      </w:pPr>
+      <w:r>
+        <w:rPr>
+          <w:b/>
+          <w:bCs/>
+          <w:sz w:val="26"/>
+          <w:szCs w:val="26"/>
+        </w:rPr>
+        <w:t>Technical Team</w:t>
+      </w:r>
+      <w:r>
+        <w:rPr>
+          <w:sz w:val="26"/>
+          <w:szCs w:val="26"/>
+        </w:rPr>
+        <w:t xml:space="preserve"> ensures that the test plan and deliverables are in line with the design, provides the environment for testing and follows the</w:t>
+      </w:r>
+      <w:r>
+        <w:rPr>
+          <w:sz w:val="26"/>
+          <w:szCs w:val="26"/>
+        </w:rPr>
+        <w:t xml:space="preserve"> procedures related to the fixes of defects.</w:t>
+      </w:r>
+    </w:p>
+    <w:p>
+      <w:pPr>
+        <w:pStyle w:val="ListParagraph"/>
+        <w:numPr>
+          <w:ilvl w:val="0"/>
+          <w:numId w:val="7"/>
+        </w:numPr>
+        <w:rPr>
+          <w:sz w:val="26"/>
+          <w:szCs w:val="26"/>
+        </w:rPr>
+      </w:pPr>
+      <w:r>
+        <w:rPr>
+          <w:b/>
+          <w:bCs/>
+          <w:sz w:val="26"/>
+          <w:szCs w:val="26"/>
+        </w:rPr>
+        <w:t xml:space="preserve">Project Manager </w:t>
+      </w:r>
+      <w:r>
+        <w:rPr>
+          <w:sz w:val="26"/>
+          <w:szCs w:val="26"/>
+        </w:rPr>
+        <w:t>p</w:t>
+      </w:r>
+      <w:r>
+        <w:rPr>
+          <w:sz w:val="26"/>
+          <w:szCs w:val="26"/>
+        </w:rPr>
+        <w:t>lans for the testing activities in the overall project schedule, reviews the document</w:t>
+      </w:r>
+      <w:r>
+        <w:rPr>
+          <w:sz w:val="26"/>
+          <w:szCs w:val="26"/>
+        </w:rPr>
+        <w:t>s</w:t>
+      </w:r>
+      <w:r>
+        <w:rPr>
+          <w:sz w:val="26"/>
+          <w:szCs w:val="26"/>
+        </w:rPr>
+        <w:t>, tracks the performance of the test according to the task here</w:t>
+      </w:r>
+      <w:r>
+        <w:rPr>
+          <w:sz w:val="26"/>
+          <w:szCs w:val="26"/>
+        </w:rPr>
+        <w:t xml:space="preserve"> </w:t>
+      </w:r>
+      <w:r>
+        <w:rPr>
+          <w:sz w:val="26"/>
+          <w:szCs w:val="26"/>
+        </w:rPr>
+        <w:t>in specified, approves the document and is accountable for the results</w:t>
+      </w:r>
+      <w:r>
+        <w:rPr>
+          <w:sz w:val="26"/>
+          <w:szCs w:val="26"/>
+        </w:rPr>
+        <w:t>.</w:t>
+      </w:r>
+    </w:p>
+    <w:p>
+      <w:pPr>
+        <w:pStyle w:val="ListParagraph"/>
+        <w:numPr>
+          <w:ilvl w:val="0"/>
+          <w:numId w:val="7"/>
+        </w:numPr>
+        <w:rPr>
+          <w:sz w:val="26"/>
+          <w:szCs w:val="26"/>
+        </w:rPr>
+      </w:pPr>
+      <w:r>
+        <w:rPr>
+          <w:b/>
+          <w:bCs/>
+          <w:sz w:val="26"/>
+          <w:szCs w:val="26"/>
+        </w:rPr>
+        <w:t>The stakeholders’ representatives</w:t>
+      </w:r>
+      <w:r>
+        <w:rPr>
+          <w:sz w:val="26"/>
+          <w:szCs w:val="26"/>
+        </w:rPr>
+        <w:t xml:space="preserve"> and participants may take part in the </w:t>
+      </w:r>
+      <w:r>
+        <w:rPr>
+          <w:color w:val="FF0000"/>
+          <w:sz w:val="26"/>
+          <w:szCs w:val="26"/>
+        </w:rPr>
+        <w:t xml:space="preserve">UAT </w:t>
+      </w:r>
+      <w:r>
+        <w:rPr>
+          <w:sz w:val="26"/>
+          <w:szCs w:val="26"/>
+        </w:rPr>
+        <w:t>test to ensure the business is aligned with the results of the test.</w:t>
+      </w:r>
+    </w:p>
+    <w:p>
+      <w:pPr>
+        <w:rPr>
+          <w:sz w:val="26"/>
+          <w:szCs w:val="26"/>
+        </w:rPr>
+      </w:pPr>
+    </w:p>
+    <w:p>
+      <w:pPr>
+        <w:pStyle w:val="Heading2"/>
+      </w:pPr>
+      <w:bookmarkStart w:id="6" w:name="_Toc7816151"/>
+      <w:r>
+        <w:rPr>
+          <w:sz w:val="26"/>
+        </w:rPr>
+        <w:t xml:space="preserve">1.4 </w:t>
+      </w:r>
+      <w:r>
+        <w:t>Reference Material</w:t>
+      </w:r>
+      <w:bookmarkEnd w:id="6"/>
+    </w:p>
+    <w:p>
+      <w:pPr>
+        <w:pStyle w:val="ListParagraph"/>
+        <w:numPr>
+          <w:ilvl w:val="0"/>
+          <w:numId w:val="39"/>
+        </w:numPr>
+      </w:pPr>
+      <w:r>
+        <w:t>Project Plan.</w:t>
+      </w:r>
+    </w:p>
+    <w:p>
+      <w:pPr>
+        <w:pStyle w:val="ListParagraph"/>
+        <w:numPr>
+          <w:ilvl w:val="0"/>
+          <w:numId w:val="39"/>
+        </w:numPr>
+      </w:pPr>
+      <w:r>
+        <w:t>System Requirement Specification.</w:t>
+      </w:r>
+    </w:p>
+    <w:p/>
+    <w:p>
+      <w:pPr>
+        <w:pStyle w:val="Heading1"/>
+        <w:numPr>
+          <w:ilvl w:val="0"/>
+          <w:numId w:val="1"/>
+        </w:numPr>
+        <w:rPr>
+          <w:color w:val="002060"/>
+          <w:sz w:val="40"/>
+          <w:szCs w:val="40"/>
+        </w:rPr>
+      </w:pPr>
+      <w:bookmarkStart w:id="7" w:name="_Toc7816152"/>
+      <w:r>
+        <w:rPr>
+          <w:color w:val="002060"/>
+          <w:sz w:val="40"/>
+          <w:szCs w:val="40"/>
+        </w:rPr>
         <w:t>Test Strategy</w:t>
       </w:r>
       <w:bookmarkEnd w:id="7"/>
@@ -5001,7 +4920,7 @@
         </w:numPr>
         <w:ind w:left="180" w:firstLine="0"/>
       </w:pPr>
-      <w:bookmarkStart w:id="8" w:name="_Toc7737143"/>
+      <w:bookmarkStart w:id="8" w:name="_Toc7816153"/>
       <w:r>
         <w:t>Test Objectives</w:t>
       </w:r>
@@ -5186,7 +5105,7 @@
         </w:numPr>
         <w:ind w:left="180" w:firstLine="0"/>
       </w:pPr>
-      <w:bookmarkStart w:id="9" w:name="_Toc7737144"/>
+      <w:bookmarkStart w:id="9" w:name="_Toc7816154"/>
       <w:r>
         <w:t>Test Assumptions</w:t>
       </w:r>
@@ -5454,7 +5373,6 @@
         </w:numPr>
       </w:pPr>
       <w:r>
-        <w:lastRenderedPageBreak/>
         <w:t>All defects would come along with a snapshot or video as an attachment to how the defect found.</w:t>
       </w:r>
     </w:p>
@@ -5562,7 +5480,7 @@
         </w:numPr>
         <w:ind w:left="180" w:firstLine="0"/>
       </w:pPr>
-      <w:bookmarkStart w:id="10" w:name="_Toc7737145"/>
+      <w:bookmarkStart w:id="10" w:name="_Toc7816155"/>
       <w:r>
         <w:t>Test Principles</w:t>
       </w:r>
@@ -5683,7 +5601,7 @@
         </w:numPr>
         <w:ind w:left="180" w:firstLine="0"/>
       </w:pPr>
-      <w:bookmarkStart w:id="11" w:name="_Toc7737146"/>
+      <w:bookmarkStart w:id="11" w:name="_Toc7816156"/>
       <w:r>
         <w:lastRenderedPageBreak/>
         <w:t>Test Scope</w:t>
@@ -5699,7 +5617,7 @@
         </w:numPr>
         <w:ind w:left="270" w:hanging="180"/>
       </w:pPr>
-      <w:bookmarkStart w:id="12" w:name="_Toc7737147"/>
+      <w:bookmarkStart w:id="12" w:name="_Toc7816157"/>
       <w:r>
         <w:t>2.4.1 In</w:t>
       </w:r>
@@ -5762,7 +5680,7 @@
       <w:r>
         <w:t xml:space="preserve"> </w:t>
       </w:r>
-      <w:bookmarkStart w:id="13" w:name="_Toc7737148"/>
+      <w:bookmarkStart w:id="13" w:name="_Toc7816158"/>
       <w:r>
         <w:t xml:space="preserve">2.4.2 </w:t>
       </w:r>
@@ -5879,7 +5797,7 @@
       <w:r>
         <w:t xml:space="preserve"> </w:t>
       </w:r>
-      <w:bookmarkStart w:id="14" w:name="_Toc7737149"/>
+      <w:bookmarkStart w:id="14" w:name="_Toc7816159"/>
       <w:r>
         <w:t>Test Design</w:t>
       </w:r>
@@ -5990,7 +5908,7 @@
       <w:pPr>
         <w:pStyle w:val="Heading3"/>
       </w:pPr>
-      <w:bookmarkStart w:id="15" w:name="_Toc7737150"/>
+      <w:bookmarkStart w:id="15" w:name="_Toc7816160"/>
       <w:r>
         <w:t>2</w:t>
       </w:r>
@@ -6020,14 +5938,19 @@
       </w:r>
       <w:r>
         <w:object w:dxaOrig="1520" w:dyaOrig="985">
-          <v:shape id="_x0000_i1026" type="#_x0000_t75" style="width:75.95pt;height:49.2pt" o:ole="">
+          <v:shape id="_x0000_i1026" type="#_x0000_t75" style="width:76pt;height:49.25pt" o:ole="">
             <v:imagedata r:id="rId11" o:title=""/>
           </v:shape>
-          <o:OLEObject Type="Embed" ProgID="Excel.Sheet.12" ShapeID="_x0000_i1026" DrawAspect="Icon" ObjectID="_1618350094" r:id="rId12"/>
+          <o:OLEObject Type="Embed" ProgID="Excel.Sheet.12" ShapeID="_x0000_i1026" DrawAspect="Icon" ObjectID="_1618429022" r:id="rId12"/>
         </w:object>
       </w:r>
     </w:p>
     <w:p/>
+    <w:p>
+      <w:pPr>
+        <w:ind w:left="270"/>
+      </w:pPr>
+    </w:p>
     <w:p>
       <w:pPr>
         <w:ind w:left="270"/>
@@ -6038,7 +5961,7 @@
         <w:pStyle w:val="Heading2"/>
         <w:ind w:left="270"/>
       </w:pPr>
-      <w:bookmarkStart w:id="16" w:name="_Toc7737151"/>
+      <w:bookmarkStart w:id="16" w:name="_Toc7816161"/>
       <w:r>
         <w:lastRenderedPageBreak/>
         <w:t>2.6</w:t>
@@ -6067,7 +5990,7 @@
         </w:numPr>
         <w:ind w:left="270"/>
       </w:pPr>
-      <w:bookmarkStart w:id="17" w:name="_Toc7737152"/>
+      <w:bookmarkStart w:id="17" w:name="_Toc7816162"/>
       <w:r>
         <w:t>2.6</w:t>
       </w:r>
@@ -6361,7 +6284,7 @@
         </w:numPr>
         <w:ind w:left="270"/>
       </w:pPr>
-      <w:bookmarkStart w:id="18" w:name="_Toc7737153"/>
+      <w:bookmarkStart w:id="18" w:name="_Toc7816163"/>
       <w:r>
         <w:t>2</w:t>
       </w:r>
@@ -6641,7 +6564,7 @@
         </w:numPr>
         <w:ind w:left="270"/>
       </w:pPr>
-      <w:bookmarkStart w:id="19" w:name="_Toc7737154"/>
+      <w:bookmarkStart w:id="19" w:name="_Toc7816164"/>
       <w:r>
         <w:lastRenderedPageBreak/>
         <w:t>2.6</w:t>
@@ -6911,7 +6834,7 @@
         </w:numPr>
         <w:ind w:left="270"/>
       </w:pPr>
-      <w:bookmarkStart w:id="20" w:name="_Toc7737155"/>
+      <w:bookmarkStart w:id="20" w:name="_Toc7816165"/>
       <w:r>
         <w:t>2.6</w:t>
       </w:r>
@@ -7223,7 +7146,7 @@
           <w:tab w:val="left" w:pos="540"/>
         </w:tabs>
       </w:pPr>
-      <w:bookmarkStart w:id="21" w:name="_Toc7737156"/>
+      <w:bookmarkStart w:id="21" w:name="_Toc7816166"/>
       <w:r>
         <w:lastRenderedPageBreak/>
         <w:t>Test Deliverables</w:t>
@@ -7387,7 +7310,7 @@
           <w:numId w:val="34"/>
         </w:numPr>
       </w:pPr>
-      <w:bookmarkStart w:id="22" w:name="_Toc7737157"/>
+      <w:bookmarkStart w:id="22" w:name="_Toc7816167"/>
       <w:r>
         <w:lastRenderedPageBreak/>
         <w:t>Execution Strategy</w:t>
@@ -7403,7 +7326,7 @@
         <w:pStyle w:val="Heading2"/>
         <w:ind w:left="180"/>
       </w:pPr>
-      <w:bookmarkStart w:id="23" w:name="_Toc7737158"/>
+      <w:bookmarkStart w:id="23" w:name="_Toc7816168"/>
       <w:r>
         <w:t>3.1 Entry and Exit Criteria</w:t>
       </w:r>
@@ -7563,7 +7486,7 @@
           <w:numId w:val="22"/>
         </w:numPr>
       </w:pPr>
-      <w:bookmarkStart w:id="24" w:name="_Toc7737159"/>
+      <w:bookmarkStart w:id="24" w:name="_Toc7816169"/>
       <w:r>
         <w:t xml:space="preserve">3.1.1 </w:t>
       </w:r>
@@ -7670,7 +7593,7 @@
           <w:numId w:val="22"/>
         </w:numPr>
       </w:pPr>
-      <w:bookmarkStart w:id="25" w:name="_Toc7737160"/>
+      <w:bookmarkStart w:id="25" w:name="_Toc7816170"/>
       <w:r>
         <w:t xml:space="preserve">3.1.2 </w:t>
       </w:r>
@@ -7815,7 +7738,7 @@
         <w:pStyle w:val="Heading2"/>
         <w:ind w:left="180"/>
       </w:pPr>
-      <w:bookmarkStart w:id="26" w:name="_Toc7737161"/>
+      <w:bookmarkStart w:id="26" w:name="_Toc7816171"/>
       <w:r>
         <w:lastRenderedPageBreak/>
         <w:t>3.2 Test</w:t>
@@ -7939,7 +7862,7 @@
       <w:pPr>
         <w:pStyle w:val="Heading2"/>
       </w:pPr>
-      <w:bookmarkStart w:id="27" w:name="_Toc7737162"/>
+      <w:bookmarkStart w:id="27" w:name="_Toc7816172"/>
       <w:r>
         <w:t>3.3 Defect Management</w:t>
       </w:r>
@@ -7949,7 +7872,7 @@
       <w:pPr>
         <w:pStyle w:val="Heading3"/>
       </w:pPr>
-      <w:bookmarkStart w:id="28" w:name="_Toc7737163"/>
+      <w:bookmarkStart w:id="28" w:name="_Toc7816173"/>
       <w:r>
         <w:t xml:space="preserve">3.3.1 </w:t>
       </w:r>
@@ -8016,7 +7939,7 @@
       <w:pPr>
         <w:pStyle w:val="Heading3"/>
       </w:pPr>
-      <w:bookmarkStart w:id="29" w:name="_Toc7737164"/>
+      <w:bookmarkStart w:id="29" w:name="_Toc7816174"/>
       <w:r>
         <w:t>3.3.2 Responsibility</w:t>
       </w:r>
@@ -8077,7 +8000,7 @@
       <w:pPr>
         <w:pStyle w:val="Heading3"/>
       </w:pPr>
-      <w:bookmarkStart w:id="30" w:name="_Toc7737165"/>
+      <w:bookmarkStart w:id="30" w:name="_Toc7816175"/>
       <w:r>
         <w:t xml:space="preserve">3.3.3 </w:t>
       </w:r>
@@ -8151,7 +8074,7 @@
       <w:pPr>
         <w:pStyle w:val="Heading3"/>
       </w:pPr>
-      <w:bookmarkStart w:id="31" w:name="_Toc7737166"/>
+      <w:bookmarkStart w:id="31" w:name="_Toc7816176"/>
       <w:r>
         <w:t xml:space="preserve">3.3.4 </w:t>
       </w:r>
@@ -8358,7 +8281,7 @@
       <w:pPr>
         <w:pStyle w:val="Heading3"/>
       </w:pPr>
-      <w:bookmarkStart w:id="32" w:name="_Toc7737167"/>
+      <w:bookmarkStart w:id="32" w:name="_Toc7816177"/>
       <w:r>
         <w:t>3.3.5 Defect Report Template</w:t>
       </w:r>
@@ -8376,10 +8299,10 @@
       </w:r>
       <w:r>
         <w:object w:dxaOrig="1520" w:dyaOrig="985">
-          <v:shape id="_x0000_i1025" type="#_x0000_t75" style="width:75.95pt;height:49.2pt" o:ole="">
+          <v:shape id="_x0000_i1025" type="#_x0000_t75" style="width:76pt;height:49.25pt" o:ole="">
             <v:imagedata r:id="rId13" o:title=""/>
           </v:shape>
-          <o:OLEObject Type="Embed" ProgID="Excel.Sheet.12" ShapeID="_x0000_i1025" DrawAspect="Icon" ObjectID="_1618350095" r:id="rId14"/>
+          <o:OLEObject Type="Embed" ProgID="Excel.Sheet.12" ShapeID="_x0000_i1025" DrawAspect="Icon" ObjectID="_1618429023" r:id="rId14"/>
         </w:object>
       </w:r>
     </w:p>
@@ -8388,7 +8311,7 @@
       <w:pPr>
         <w:pStyle w:val="Heading2"/>
       </w:pPr>
-      <w:bookmarkStart w:id="33" w:name="_Toc7737168"/>
+      <w:bookmarkStart w:id="33" w:name="_Toc7816178"/>
       <w:r>
         <w:t>3.4 Test Metrics</w:t>
       </w:r>
@@ -8589,19 +8512,23 @@
     <w:p/>
     <w:p/>
     <w:p>
-      <w:bookmarkStart w:id="34" w:name="_GoBack"/>
-      <w:bookmarkEnd w:id="34"/>
+      <w:pPr>
+        <w:rPr>
+          <w:rtl/>
+          <w:lang w:bidi="ar-EG"/>
+        </w:rPr>
+      </w:pPr>
     </w:p>
     <w:p>
       <w:pPr>
         <w:pStyle w:val="Heading1"/>
       </w:pPr>
-      <w:bookmarkStart w:id="35" w:name="_Toc7737169"/>
+      <w:bookmarkStart w:id="34" w:name="_Toc7816179"/>
       <w:r>
         <w:lastRenderedPageBreak/>
         <w:t>4 Test Risk and Assumptions</w:t>
       </w:r>
-      <w:bookmarkEnd w:id="35"/>
+      <w:bookmarkEnd w:id="34"/>
     </w:p>
     <w:p/>
     <w:p>
@@ -8631,10 +8558,10 @@
           <w:color w:val="C00000"/>
         </w:rPr>
         <w:object w:dxaOrig="1520" w:dyaOrig="985">
-          <v:shape id="_x0000_i1028" type="#_x0000_t75" style="width:75.95pt;height:49.2pt" o:ole="">
+          <v:shape id="_x0000_i1028" type="#_x0000_t75" style="width:76pt;height:49.25pt" o:ole="">
             <v:imagedata r:id="rId15" o:title=""/>
           </v:shape>
-          <o:OLEObject Type="Embed" ProgID="Excel.Sheet.12" ShapeID="_x0000_i1028" DrawAspect="Icon" ObjectID="_1618350096" r:id="rId16"/>
+          <o:OLEObject Type="Embed" ProgID="Excel.Sheet.12" ShapeID="_x0000_i1028" DrawAspect="Icon" ObjectID="_1618429024" r:id="rId16"/>
         </w:object>
       </w:r>
     </w:p>
@@ -8673,77 +8600,77 @@
           <w:numId w:val="40"/>
         </w:numPr>
       </w:pPr>
-      <w:bookmarkStart w:id="36" w:name="_Toc7737170"/>
+      <w:bookmarkStart w:id="35" w:name="_Toc7816180"/>
       <w:r>
         <w:lastRenderedPageBreak/>
         <w:t>Test Estimation and Schedule</w:t>
       </w:r>
+      <w:bookmarkEnd w:id="35"/>
+    </w:p>
+    <w:p/>
+    <w:p>
+      <w:pPr>
+        <w:pStyle w:val="Heading2"/>
+      </w:pPr>
+      <w:bookmarkStart w:id="36" w:name="_Toc7816181"/>
+      <w:r>
+        <w:t>5.</w:t>
+      </w:r>
+      <w:r>
+        <w:t>1 Resources</w:t>
+      </w:r>
       <w:bookmarkEnd w:id="36"/>
     </w:p>
-    <w:p/>
-    <w:p>
-      <w:pPr>
-        <w:pStyle w:val="Heading2"/>
-      </w:pPr>
-      <w:bookmarkStart w:id="37" w:name="_Toc7737171"/>
-      <w:r>
-        <w:t>5.</w:t>
-      </w:r>
-      <w:r>
-        <w:t>1 Resources</w:t>
-      </w:r>
+    <w:p>
+      <w:pPr>
+        <w:rPr>
+          <w:color w:val="C00000"/>
+        </w:rPr>
+      </w:pPr>
+      <w:r>
+        <w:t xml:space="preserve">Refer to document </w:t>
+      </w:r>
+      <w:r>
+        <w:rPr>
+          <w:color w:val="C00000"/>
+        </w:rPr>
+        <w:t>Foodies_P</w:t>
+      </w:r>
+      <w:r>
+        <w:rPr>
+          <w:color w:val="C00000"/>
+        </w:rPr>
+        <w:t>P</w:t>
+      </w:r>
+      <w:r>
+        <w:rPr>
+          <w:color w:val="C00000"/>
+        </w:rPr>
+        <w:t xml:space="preserve"> </w:t>
+      </w:r>
+      <w:r>
+        <w:rPr>
+          <w:color w:val="C00000"/>
+        </w:rPr>
+        <w:t>_PPV</w:t>
+      </w:r>
+      <w:r>
+        <w:rPr>
+          <w:color w:val="C00000"/>
+        </w:rPr>
+        <w:t xml:space="preserve">1.2 </w:t>
+      </w:r>
+      <w:bookmarkStart w:id="37" w:name="_MON_1618348766"/>
       <w:bookmarkEnd w:id="37"/>
-    </w:p>
-    <w:p>
-      <w:pPr>
+      <w:r>
         <w:rPr>
           <w:color w:val="C00000"/>
         </w:rPr>
-      </w:pPr>
-      <w:r>
-        <w:t xml:space="preserve">Refer to document </w:t>
-      </w:r>
-      <w:r>
-        <w:rPr>
-          <w:color w:val="C00000"/>
-        </w:rPr>
-        <w:t>Foodies_P</w:t>
-      </w:r>
-      <w:r>
-        <w:rPr>
-          <w:color w:val="C00000"/>
-        </w:rPr>
-        <w:t>P</w:t>
-      </w:r>
-      <w:r>
-        <w:rPr>
-          <w:color w:val="C00000"/>
-        </w:rPr>
-        <w:t xml:space="preserve"> </w:t>
-      </w:r>
-      <w:r>
-        <w:rPr>
-          <w:color w:val="C00000"/>
-        </w:rPr>
-        <w:t>_PPV</w:t>
-      </w:r>
-      <w:r>
-        <w:rPr>
-          <w:color w:val="C00000"/>
-        </w:rPr>
-        <w:t xml:space="preserve">1.2 </w:t>
-      </w:r>
-      <w:bookmarkStart w:id="38" w:name="_MON_1618348766"/>
-      <w:bookmarkEnd w:id="38"/>
-      <w:r>
-        <w:rPr>
-          <w:color w:val="C00000"/>
-        </w:rPr>
         <w:object w:dxaOrig="1520" w:dyaOrig="985">
-          <v:shape id="_x0000_i1027" type="#_x0000_t75" style="width:75.95pt;height:49.2pt" o:ole="">
+          <v:shape id="_x0000_i1027" type="#_x0000_t75" style="width:76pt;height:49.25pt" o:ole="">
             <v:imagedata r:id="rId17" o:title=""/>
           </v:shape>
-          <o:OLEObject Type="Embed" ProgID="Word.Document.12" ShapeID="_x0000_i1027" DrawAspect="Icon" ObjectID="_1618350097" r:id="rId18">
+          <o:OLEObject Type="Embed" ProgID="Word.Document.12" ShapeID="_x0000_i1027" DrawAspect="Icon" ObjectID="_1618429025" r:id="rId18">
             <o:FieldCodes>\s</o:FieldCodes>
           </o:OLEObject>
         </w:object>
@@ -8753,7 +8680,7 @@
       <w:pPr>
         <w:pStyle w:val="Heading2"/>
       </w:pPr>
-      <w:bookmarkStart w:id="39" w:name="_Toc7737172"/>
+      <w:bookmarkStart w:id="38" w:name="_Toc7816182"/>
       <w:r>
         <w:t>5</w:t>
       </w:r>
@@ -8766,7 +8693,7 @@
       <w:r>
         <w:t>Schedule</w:t>
       </w:r>
-      <w:bookmarkEnd w:id="39"/>
+      <w:bookmarkEnd w:id="38"/>
     </w:p>
     <w:p>
       <w:pPr>
@@ -9281,6 +9208,12 @@
     <w:p/>
     <w:p/>
     <w:p/>
+    <w:p/>
+    <w:p/>
+    <w:p>
+      <w:bookmarkStart w:id="39" w:name="_GoBack"/>
+      <w:bookmarkEnd w:id="39"/>
+    </w:p>
     <w:p>
       <w:pPr>
         <w:pStyle w:val="Heading1"/>
@@ -9291,14 +9224,13 @@
         </w:rPr>
       </w:pPr>
       <w:bookmarkStart w:id="40" w:name="_Toc510709445"/>
-      <w:bookmarkStart w:id="41" w:name="_Toc7737173"/>
+      <w:bookmarkStart w:id="41" w:name="_Toc7816183"/>
       <w:r>
         <w:rPr>
           <w:bCs/>
           <w:caps/>
           <w:sz w:val="32"/>
         </w:rPr>
-        <w:lastRenderedPageBreak/>
         <w:t>6</w:t>
       </w:r>
       <w:r>
@@ -9440,7 +9372,7 @@
         <w:noProof/>
         <w:color w:val="5B9BD5" w:themeColor="accent1"/>
       </w:rPr>
-      <w:t>17</w:t>
+      <w:t>16</w:t>
     </w:r>
     <w:r>
       <w:rPr>
@@ -9477,7 +9409,7 @@
         <w:noProof/>
         <w:color w:val="5B9BD5" w:themeColor="accent1"/>
       </w:rPr>
-      <w:t>17</w:t>
+      <w:t>16</w:t>
     </w:r>
     <w:r>
       <w:rPr>
@@ -9525,14 +9457,14 @@
     <w:pPr>
       <w:pStyle w:val="Header"/>
       <w:rPr>
-        <w:sz w:val="28"/>
-        <w:szCs w:val="28"/>
+        <w:color w:val="D9D9D9" w:themeColor="background1" w:themeShade="D9"/>
+        <w:szCs w:val="24"/>
       </w:rPr>
     </w:pPr>
     <w:r>
       <w:rPr>
-        <w:sz w:val="28"/>
-        <w:szCs w:val="28"/>
+        <w:color w:val="D9D9D9" w:themeColor="background1" w:themeShade="D9"/>
+        <w:szCs w:val="24"/>
       </w:rPr>
       <w:t xml:space="preserve">Document Title: Test Plan                                                    Project Name: Foodies       </w:t>
     </w:r>
@@ -9541,42 +9473,70 @@
     <w:pPr>
       <w:pStyle w:val="Header"/>
       <w:rPr>
-        <w:sz w:val="28"/>
-        <w:szCs w:val="28"/>
+        <w:color w:val="D9D9D9" w:themeColor="background1" w:themeShade="D9"/>
+        <w:szCs w:val="24"/>
       </w:rPr>
     </w:pPr>
     <w:r>
       <w:rPr>
-        <w:sz w:val="28"/>
-        <w:szCs w:val="28"/>
+        <w:color w:val="D9D9D9" w:themeColor="background1" w:themeShade="D9"/>
+        <w:szCs w:val="24"/>
       </w:rPr>
       <w:t>Version: 1.0</w:t>
     </w:r>
     <w:r>
       <w:rPr>
-        <w:sz w:val="28"/>
-        <w:szCs w:val="28"/>
+        <w:color w:val="D9D9D9" w:themeColor="background1" w:themeShade="D9"/>
+        <w:szCs w:val="24"/>
       </w:rPr>
       <w:ptab w:relativeTo="margin" w:alignment="center" w:leader="none"/>
     </w:r>
     <w:r>
       <w:rPr>
-        <w:sz w:val="28"/>
-        <w:szCs w:val="28"/>
-      </w:rPr>
-      <w:t xml:space="preserve">                                                                        Date: 1/5/2019</w:t>
+        <w:color w:val="D9D9D9" w:themeColor="background1" w:themeShade="D9"/>
+        <w:szCs w:val="24"/>
+      </w:rPr>
+      <w:t xml:space="preserve">                                                                        Date: </w:t>
     </w:r>
     <w:r>
       <w:rPr>
-        <w:sz w:val="28"/>
-        <w:szCs w:val="28"/>
+        <w:color w:val="D9D9D9" w:themeColor="background1" w:themeShade="D9"/>
+        <w:szCs w:val="24"/>
+      </w:rPr>
+      <w:t>0</w:t>
+    </w:r>
+    <w:r>
+      <w:rPr>
+        <w:color w:val="D9D9D9" w:themeColor="background1" w:themeShade="D9"/>
+        <w:szCs w:val="24"/>
+      </w:rPr>
+      <w:t>1/</w:t>
+    </w:r>
+    <w:r>
+      <w:rPr>
+        <w:color w:val="D9D9D9" w:themeColor="background1" w:themeShade="D9"/>
+        <w:szCs w:val="24"/>
+      </w:rPr>
+      <w:t>0</w:t>
+    </w:r>
+    <w:r>
+      <w:rPr>
+        <w:color w:val="D9D9D9" w:themeColor="background1" w:themeShade="D9"/>
+        <w:szCs w:val="24"/>
+      </w:rPr>
+      <w:t>5/2019</w:t>
+    </w:r>
+    <w:r>
+      <w:rPr>
+        <w:color w:val="D9D9D9" w:themeColor="background1" w:themeShade="D9"/>
+        <w:szCs w:val="24"/>
       </w:rPr>
       <w:ptab w:relativeTo="margin" w:alignment="right" w:leader="none"/>
     </w:r>
     <w:r>
       <w:rPr>
-        <w:sz w:val="28"/>
-        <w:szCs w:val="28"/>
+        <w:color w:val="D9D9D9" w:themeColor="background1" w:themeShade="D9"/>
+        <w:szCs w:val="24"/>
       </w:rPr>
       <w:t xml:space="preserve"> </w:t>
     </w:r>
@@ -9607,14 +9567,14 @@
         <v:path o:extrusionok="f" gradientshapeok="t" o:connecttype="rect"/>
         <o:lock v:ext="edit" aspectratio="t"/>
       </v:shapetype>
-      <v:shape id="_x0000_i1678" type="#_x0000_t75" style="width:11.3pt;height:11.3pt" o:bullet="t">
+      <v:shape id="_x0000_i1716" type="#_x0000_t75" style="width:11.25pt;height:11.25pt" o:bullet="t">
         <v:imagedata r:id="rId1" o:title="msoAC30"/>
       </v:shape>
     </w:pict>
   </w:numPicBullet>
   <w:numPicBullet w:numPicBulletId="1">
     <w:pict>
-      <v:shape id="_x0000_i1679" type="#_x0000_t75" style="width:11.3pt;height:11.3pt" o:bullet="t">
+      <v:shape id="_x0000_i1717" type="#_x0000_t75" style="width:11.25pt;height:11.25pt" o:bullet="t">
         <v:imagedata r:id="rId2" o:title="mso8E4B"/>
       </v:shape>
     </w:pict>
@@ -16320,7 +16280,7 @@
 </file>
 
 <file path=customXml/itemProps2.xml><?xml version="1.0" encoding="utf-8"?>
-<ds:datastoreItem xmlns:ds="http://schemas.openxmlformats.org/officeDocument/2006/customXml" ds:itemID="{CEE48A2B-7482-468B-8A27-99D0AADFB7DF}">
+<ds:datastoreItem xmlns:ds="http://schemas.openxmlformats.org/officeDocument/2006/customXml" ds:itemID="{2E3059FF-57B1-4EC5-9C3A-DA004BC05FE8}">
   <ds:schemaRefs>
     <ds:schemaRef ds:uri="http://schemas.openxmlformats.org/officeDocument/2006/bibliography"/>
   </ds:schemaRefs>

</xml_diff>